<commit_message>
Fix dimension of ib().
</commit_message>
<xml_diff>
--- a/branches/wspr/WSPR_4.0_User.docx
+++ b/branches/wspr/WSPR_4.0_User.docx
@@ -1,6 +1,6 @@
 
 <file path=word/document.xml><?xml version="1.0" encoding="utf-8"?>
-<w:document xmlns:wpc="http://schemas.microsoft.com/office/word/2010/wordprocessingCanvas" xmlns:mc="http://schemas.openxmlformats.org/markup-compatibility/2006" xmlns:o="urn:schemas-microsoft-com:office:office" xmlns:r="http://schemas.openxmlformats.org/officeDocument/2006/relationships" xmlns:m="http://schemas.openxmlformats.org/officeDocument/2006/math" xmlns:v="urn:schemas-microsoft-com:vml" xmlns:wp14="http://schemas.microsoft.com/office/word/2010/wordprocessingDrawing" xmlns:wp="http://schemas.openxmlformats.org/drawingml/2006/wordprocessingDrawing" xmlns:w10="urn:schemas-microsoft-com:office:word" xmlns:w="http://schemas.openxmlformats.org/wordprocessingml/2006/main" xmlns:w14="http://schemas.microsoft.com/office/word/2010/wordml" xmlns:wpg="http://schemas.microsoft.com/office/word/2010/wordprocessingGroup" xmlns:wpi="http://schemas.microsoft.com/office/word/2010/wordprocessingInk" xmlns:wne="http://schemas.microsoft.com/office/word/2006/wordml" xmlns:wps="http://schemas.microsoft.com/office/word/2010/wordprocessingShape" mc:Ignorable="w14 wp14">
+<w:document xmlns:ve="http://schemas.openxmlformats.org/markup-compatibility/2006" xmlns:o="urn:schemas-microsoft-com:office:office" xmlns:r="http://schemas.openxmlformats.org/officeDocument/2006/relationships" xmlns:m="http://schemas.openxmlformats.org/officeDocument/2006/math" xmlns:v="urn:schemas-microsoft-com:vml" xmlns:wp="http://schemas.openxmlformats.org/drawingml/2006/wordprocessingDrawing" xmlns:w10="urn:schemas-microsoft-com:office:word" xmlns:w="http://schemas.openxmlformats.org/wordprocessingml/2006/main" xmlns:wne="http://schemas.microsoft.com/office/word/2006/wordml">
   <w:body>
     <w:p>
       <w:pPr>
@@ -359,41 +359,13 @@
         </w:rPr>
         <w:t xml:space="preserve">.  The </w:t>
       </w:r>
-      <w:hyperlink r:id="rId8" w:history="1">
+      <w:hyperlink r:id="rId7" w:history="1">
         <w:r>
           <w:rPr>
             <w:rStyle w:val="Hyperlink"/>
             <w:rFonts w:ascii="Arial" w:hAnsi="Arial" w:cs="Arial"/>
           </w:rPr>
-          <w:t>WS</w:t>
-        </w:r>
-        <w:r>
-          <w:rPr>
-            <w:rStyle w:val="Hyperlink"/>
-            <w:rFonts w:ascii="Arial" w:hAnsi="Arial" w:cs="Arial"/>
-          </w:rPr>
-          <w:t>P</w:t>
-        </w:r>
-        <w:r>
-          <w:rPr>
-            <w:rStyle w:val="Hyperlink"/>
-            <w:rFonts w:ascii="Arial" w:hAnsi="Arial" w:cs="Arial"/>
-          </w:rPr>
-          <w:t>R</w:t>
-        </w:r>
-        <w:r>
-          <w:rPr>
-            <w:rStyle w:val="Hyperlink"/>
-            <w:rFonts w:ascii="Arial" w:hAnsi="Arial" w:cs="Arial"/>
-          </w:rPr>
-          <w:t>n</w:t>
-        </w:r>
-        <w:r>
-          <w:rPr>
-            <w:rStyle w:val="Hyperlink"/>
-            <w:rFonts w:ascii="Arial" w:hAnsi="Arial" w:cs="Arial"/>
-          </w:rPr>
-          <w:t>et</w:t>
+          <w:t>WSPRnet</w:t>
         </w:r>
         <w:r>
           <w:rPr>
@@ -490,21 +462,8 @@
         <w:rPr>
           <w:rFonts w:ascii="Arial" w:hAnsi="Arial" w:cs="Arial"/>
         </w:rPr>
-        <w:t>gnal-to-noise ratios as low as –</w:t>
-      </w:r>
-      <w:r>
-        <w:rPr>
-          <w:rFonts w:ascii="Arial" w:hAnsi="Arial" w:cs="Arial"/>
-        </w:rPr>
-        <w:t>37</w:t>
-      </w:r>
-      <w:r>
-        <w:rPr>
-          <w:rFonts w:ascii="Arial" w:hAnsi="Arial" w:cs="Arial"/>
-        </w:rPr>
-        <w:t xml:space="preserve"> </w:t>
-      </w:r>
-      <w:proofErr w:type="spellStart"/>
+        <w:t xml:space="preserve">gnal-to-noise ratios as low as –37 </w:t>
+      </w:r>
       <w:r>
         <w:rPr>
           <w:rFonts w:ascii="Arial" w:hAnsi="Arial" w:cs="Arial"/>
@@ -515,14 +474,7 @@
         <w:rPr>
           <w:rFonts w:ascii="Arial" w:hAnsi="Arial" w:cs="Arial"/>
         </w:rPr>
-        <w:t>.</w:t>
-      </w:r>
-      <w:proofErr w:type="spellEnd"/>
-      <w:r>
-        <w:rPr>
-          <w:rFonts w:ascii="Arial" w:hAnsi="Arial" w:cs="Arial"/>
-        </w:rPr>
-        <w:t xml:space="preserve">  </w:t>
+        <w:t xml:space="preserve">.  </w:t>
       </w:r>
     </w:p>
     <w:p>
@@ -818,7 +770,7 @@
         </w:rPr>
         <w:t xml:space="preserve">from the WSJT Home Page, </w:t>
       </w:r>
-      <w:hyperlink r:id="rId9" w:history="1">
+      <w:hyperlink r:id="rId8" w:history="1">
         <w:r>
           <w:rPr>
             <w:rStyle w:val="Hyperlink"/>
@@ -952,7 +904,7 @@
         <w:rPr>
           <w:rFonts w:ascii="Arial" w:hAnsi="Arial" w:cs="Arial"/>
         </w:rPr>
-        <w:t>See page 12</w:t>
+        <w:t>See page 14</w:t>
       </w:r>
       <w:r>
         <w:rPr>
@@ -1033,7 +985,7 @@
         </w:rPr>
         <w:t xml:space="preserve"> </w:t>
       </w:r>
-      <w:hyperlink r:id="rId10" w:history="1">
+      <w:hyperlink r:id="rId9" w:history="1">
         <w:r>
           <w:rPr>
             <w:rStyle w:val="Hyperlink"/>
@@ -2392,10 +2344,10 @@
           <w:sz w:val="24"/>
         </w:rPr>
         <w:drawing>
-          <wp:inline distT="0" distB="0" distL="0" distR="0" wp14:anchorId="7DA8C1E9" wp14:editId="4E24024D">
-            <wp:extent cx="5734050" cy="4619625"/>
+          <wp:inline distT="0" distB="0" distL="0" distR="0">
+            <wp:extent cx="5740400" cy="4545330"/>
             <wp:effectExtent l="19050" t="0" r="0" b="0"/>
-            <wp:docPr id="1" name="Picture 1"/>
+            <wp:docPr id="6" name="Picture 5" descr="WSPR_4.0_c.png"/>
             <wp:cNvGraphicFramePr>
               <a:graphicFrameLocks xmlns:a="http://schemas.openxmlformats.org/drawingml/2006/main" noChangeAspect="1"/>
             </wp:cNvGraphicFramePr>
@@ -2403,33 +2355,23 @@
               <a:graphicData uri="http://schemas.openxmlformats.org/drawingml/2006/picture">
                 <pic:pic xmlns:pic="http://schemas.openxmlformats.org/drawingml/2006/picture">
                   <pic:nvPicPr>
-                    <pic:cNvPr id="0" name="Picture 1"/>
-                    <pic:cNvPicPr>
-                      <a:picLocks noChangeAspect="1" noChangeArrowheads="1"/>
-                    </pic:cNvPicPr>
+                    <pic:cNvPr id="0" name="WSPR_4.0_c.png"/>
+                    <pic:cNvPicPr/>
                   </pic:nvPicPr>
                   <pic:blipFill>
-                    <a:blip r:embed="rId11"/>
-                    <a:srcRect/>
+                    <a:blip r:embed="rId10" cstate="print"/>
                     <a:stretch>
                       <a:fillRect/>
                     </a:stretch>
                   </pic:blipFill>
-                  <pic:spPr bwMode="auto">
+                  <pic:spPr>
                     <a:xfrm>
                       <a:off x="0" y="0"/>
-                      <a:ext cx="5734050" cy="4619625"/>
+                      <a:ext cx="5740400" cy="4545330"/>
                     </a:xfrm>
                     <a:prstGeom prst="rect">
                       <a:avLst/>
                     </a:prstGeom>
-                    <a:noFill/>
-                    <a:ln w="9525">
-                      <a:noFill/>
-                      <a:miter lim="800000"/>
-                      <a:headEnd/>
-                      <a:tailEnd/>
-                    </a:ln>
                   </pic:spPr>
                 </pic:pic>
               </a:graphicData>
@@ -2565,7 +2507,7 @@
         </w:rPr>
         <w:t xml:space="preserve">, available at </w:t>
       </w:r>
-      <w:hyperlink r:id="rId12" w:history="1">
+      <w:hyperlink r:id="rId11" w:history="1">
         <w:r>
           <w:rPr>
             <w:rStyle w:val="Hyperlink"/>
@@ -2635,7 +2577,7 @@
         </w:rPr>
         <w:t xml:space="preserve"> </w:t>
       </w:r>
-      <w:hyperlink r:id="rId13" w:history="1">
+      <w:hyperlink r:id="rId12" w:history="1">
         <w:r>
           <w:rPr>
             <w:rStyle w:val="Hyperlink"/>
@@ -3049,19 +2991,7 @@
         <w:rPr>
           <w:rFonts w:ascii="Arial" w:hAnsi="Arial" w:cs="Arial"/>
         </w:rPr>
-        <w:t>As a last resort you may use</w:t>
-      </w:r>
-      <w:r>
-        <w:rPr>
-          <w:rFonts w:ascii="Arial" w:hAnsi="Arial" w:cs="Arial"/>
-        </w:rPr>
-        <w:t xml:space="preserve"> the slider next to the </w:t>
-      </w:r>
-      <w:r>
-        <w:rPr>
-          <w:rFonts w:ascii="Arial" w:hAnsi="Arial" w:cs="Arial"/>
-        </w:rPr>
-        <w:t xml:space="preserve">level indicator.  </w:t>
+        <w:t xml:space="preserve">As a last resort you may use the slider next to the level indicator.  </w:t>
       </w:r>
       <w:r>
         <w:rPr>
@@ -3145,10 +3075,10 @@
           <w:noProof/>
         </w:rPr>
         <w:drawing>
-          <wp:inline distT="0" distB="0" distL="0" distR="0" wp14:anchorId="56792B26" wp14:editId="01792F38">
-            <wp:extent cx="5734050" cy="4657725"/>
+          <wp:inline distT="0" distB="0" distL="0" distR="0">
+            <wp:extent cx="5740400" cy="4531360"/>
             <wp:effectExtent l="19050" t="0" r="0" b="0"/>
-            <wp:docPr id="4" name="Picture 1"/>
+            <wp:docPr id="2" name="Picture 1" descr="WSPR_4.0_b.png"/>
             <wp:cNvGraphicFramePr>
               <a:graphicFrameLocks xmlns:a="http://schemas.openxmlformats.org/drawingml/2006/main" noChangeAspect="1"/>
             </wp:cNvGraphicFramePr>
@@ -3156,33 +3086,23 @@
               <a:graphicData uri="http://schemas.openxmlformats.org/drawingml/2006/picture">
                 <pic:pic xmlns:pic="http://schemas.openxmlformats.org/drawingml/2006/picture">
                   <pic:nvPicPr>
-                    <pic:cNvPr id="0" name="Picture 1"/>
-                    <pic:cNvPicPr>
-                      <a:picLocks noChangeAspect="1" noChangeArrowheads="1"/>
-                    </pic:cNvPicPr>
+                    <pic:cNvPr id="0" name="WSPR_4.0_b.png"/>
+                    <pic:cNvPicPr/>
                   </pic:nvPicPr>
                   <pic:blipFill>
-                    <a:blip r:embed="rId14"/>
-                    <a:srcRect/>
+                    <a:blip r:embed="rId13" cstate="print"/>
                     <a:stretch>
                       <a:fillRect/>
                     </a:stretch>
                   </pic:blipFill>
-                  <pic:spPr bwMode="auto">
+                  <pic:spPr>
                     <a:xfrm>
                       <a:off x="0" y="0"/>
-                      <a:ext cx="5734050" cy="4657725"/>
+                      <a:ext cx="5740400" cy="4531360"/>
                     </a:xfrm>
                     <a:prstGeom prst="rect">
                       <a:avLst/>
                     </a:prstGeom>
-                    <a:noFill/>
-                    <a:ln w="9525">
-                      <a:noFill/>
-                      <a:miter lim="800000"/>
-                      <a:headEnd/>
-                      <a:tailEnd/>
-                    </a:ln>
                   </pic:spPr>
                 </pic:pic>
               </a:graphicData>
@@ -3620,43 +3540,37 @@
         <w:rPr>
           <w:rFonts w:ascii="Arial" w:hAnsi="Arial" w:cs="Arial"/>
         </w:rPr>
-        <w:t xml:space="preserve">error at transmitter or receiver, or possibly both.  For best performance your computer clock </w:t>
+        <w:t>error at transmitter or receiver, or possibly both.  For best performance your computer clock shou</w:t>
+      </w:r>
+      <w:r>
+        <w:rPr>
+          <w:rFonts w:ascii="Arial" w:hAnsi="Arial" w:cs="Arial"/>
+        </w:rPr>
+        <w:t>ld be kept accurate to within ±</w:t>
+      </w:r>
+      <w:r>
+        <w:rPr>
+          <w:rFonts w:ascii="Arial" w:hAnsi="Arial" w:cs="Arial"/>
+        </w:rPr>
+        <w:t>1 second.</w:t>
+      </w:r>
+      <w:r>
+        <w:rPr>
+          <w:rFonts w:ascii="Arial" w:hAnsi="Arial" w:cs="Arial"/>
+        </w:rPr>
+        <w:t xml:space="preserve">  </w:t>
+      </w:r>
+      <w:r>
+        <w:rPr>
+          <w:rFonts w:ascii="Arial" w:hAnsi="Arial" w:cs="Arial"/>
+        </w:rPr>
+        <w:t xml:space="preserve">Apparent frequency drifts greater than </w:t>
       </w:r>
       <w:r>
         <w:rPr>
           <w:rFonts w:ascii="Arial" w:hAnsi="Arial" w:cs="Arial"/>
         </w:rPr>
         <w:lastRenderedPageBreak/>
-        <w:t>shou</w:t>
-      </w:r>
-      <w:r>
-        <w:rPr>
-          <w:rFonts w:ascii="Arial" w:hAnsi="Arial" w:cs="Arial"/>
-        </w:rPr>
-        <w:t>ld be kept accurate to within ±</w:t>
-      </w:r>
-      <w:r>
-        <w:rPr>
-          <w:rFonts w:ascii="Arial" w:hAnsi="Arial" w:cs="Arial"/>
-        </w:rPr>
-        <w:t>1 second.</w:t>
-      </w:r>
-      <w:r>
-        <w:rPr>
-          <w:rFonts w:ascii="Arial" w:hAnsi="Arial" w:cs="Arial"/>
-        </w:rPr>
-        <w:t xml:space="preserve">  </w:t>
-      </w:r>
-      <w:r>
-        <w:rPr>
-          <w:rFonts w:ascii="Arial" w:hAnsi="Arial" w:cs="Arial"/>
-        </w:rPr>
-        <w:t xml:space="preserve">Apparent frequency drifts greater than </w:t>
-      </w:r>
-      <w:r>
-        <w:rPr>
-          <w:rFonts w:ascii="Arial" w:hAnsi="Arial" w:cs="Arial"/>
-        </w:rPr>
         <w:t>±</w:t>
       </w:r>
       <w:r>
@@ -3873,7 +3787,7 @@
           <w:noProof/>
         </w:rPr>
         <w:drawing>
-          <wp:anchor distT="0" distB="0" distL="114300" distR="274320" simplePos="0" relativeHeight="251660288" behindDoc="0" locked="0" layoutInCell="1" allowOverlap="1" wp14:anchorId="211525BA" wp14:editId="435514C2">
+          <wp:anchor distT="0" distB="0" distL="114300" distR="274320" simplePos="0" relativeHeight="251660288" behindDoc="0" locked="0" layoutInCell="1" allowOverlap="1">
             <wp:simplePos x="0" y="0"/>
             <wp:positionH relativeFrom="column">
               <wp:posOffset>22225</wp:posOffset>
@@ -3898,7 +3812,7 @@
                     </pic:cNvPicPr>
                   </pic:nvPicPr>
                   <pic:blipFill>
-                    <a:blip r:embed="rId15"/>
+                    <a:blip r:embed="rId14" cstate="print"/>
                     <a:srcRect/>
                     <a:stretch>
                       <a:fillRect/>
@@ -4465,57 +4379,51 @@
         <w:rPr>
           <w:rFonts w:ascii="Arial" w:hAnsi="Arial" w:cs="Arial"/>
         </w:rPr>
-        <w:t xml:space="preserve">measured ratio of signal </w:t>
-      </w:r>
+        <w:t>measured ratio of signal power to average noise power</w:t>
+      </w:r>
+      <w:r>
+        <w:rPr>
+          <w:rFonts w:ascii="Arial" w:hAnsi="Arial" w:cs="Arial"/>
+        </w:rPr>
+        <w:t>, scaled to a reference bandwidth of 2500 Hz</w:t>
+      </w:r>
+      <w:r>
+        <w:rPr>
+          <w:rFonts w:ascii="Arial" w:hAnsi="Arial" w:cs="Arial"/>
+        </w:rPr>
+        <w:t xml:space="preserve">. Within broad limits, this ratio is independent of the </w:t>
+      </w:r>
+      <w:r>
+        <w:rPr>
+          <w:rFonts w:ascii="Arial" w:hAnsi="Arial" w:cs="Arial"/>
+        </w:rPr>
+        <w:t xml:space="preserve">measured </w:t>
+      </w:r>
+      <w:r>
+        <w:rPr>
+          <w:rFonts w:ascii="Arial" w:hAnsi="Arial" w:cs="Arial"/>
+        </w:rPr>
+        <w:t>Rx noise level.</w:t>
+      </w:r>
+      <w:r>
+        <w:rPr>
+          <w:rFonts w:ascii="Arial" w:hAnsi="Arial" w:cs="Arial"/>
+        </w:rPr>
+        <w:t xml:space="preserve"> </w:t>
+      </w:r>
+    </w:p>
+    <w:p>
+      <w:pPr>
+        <w:spacing w:before="120"/>
+        <w:rPr>
+          <w:rFonts w:ascii="Arial" w:hAnsi="Arial" w:cs="Arial"/>
+        </w:rPr>
+      </w:pPr>
       <w:r>
         <w:rPr>
           <w:rFonts w:ascii="Arial" w:hAnsi="Arial" w:cs="Arial"/>
         </w:rPr>
         <w:lastRenderedPageBreak/>
-        <w:t>power to average noise power</w:t>
-      </w:r>
-      <w:r>
-        <w:rPr>
-          <w:rFonts w:ascii="Arial" w:hAnsi="Arial" w:cs="Arial"/>
-        </w:rPr>
-        <w:t>, scaled to a reference bandwidth of 2500 Hz</w:t>
-      </w:r>
-      <w:r>
-        <w:rPr>
-          <w:rFonts w:ascii="Arial" w:hAnsi="Arial" w:cs="Arial"/>
-        </w:rPr>
-        <w:t xml:space="preserve">. Within broad limits, this ratio is independent of the </w:t>
-      </w:r>
-      <w:r>
-        <w:rPr>
-          <w:rFonts w:ascii="Arial" w:hAnsi="Arial" w:cs="Arial"/>
-        </w:rPr>
-        <w:t xml:space="preserve">measured </w:t>
-      </w:r>
-      <w:r>
-        <w:rPr>
-          <w:rFonts w:ascii="Arial" w:hAnsi="Arial" w:cs="Arial"/>
-        </w:rPr>
-        <w:t>Rx noise level.</w:t>
-      </w:r>
-      <w:r>
-        <w:rPr>
-          <w:rFonts w:ascii="Arial" w:hAnsi="Arial" w:cs="Arial"/>
-        </w:rPr>
-        <w:t xml:space="preserve"> </w:t>
-      </w:r>
-    </w:p>
-    <w:p>
-      <w:pPr>
-        <w:spacing w:before="120"/>
-        <w:rPr>
-          <w:rFonts w:ascii="Arial" w:hAnsi="Arial" w:cs="Arial"/>
-        </w:rPr>
-      </w:pPr>
-      <w:r>
-        <w:rPr>
-          <w:rFonts w:ascii="Arial" w:hAnsi="Arial" w:cs="Arial"/>
-        </w:rPr>
         <w:t>Under most conditions a receiver bandwidth normal for voice SSB communication, say 2.4 kHz, is a good choice.   Narrower bandwidths are perfectly acceptable if you have problems with strong signals well outside the 200 Hz WSPR passband.  There is no particular advantage in using a bandwidth as small as 200 Hz, however, since WSPR does all necessary narrow-band filtering in software.</w:t>
       </w:r>
     </w:p>
@@ -4736,7 +4644,7 @@
           <w:noProof/>
         </w:rPr>
         <w:drawing>
-          <wp:anchor distT="91440" distB="182880" distL="0" distR="274320" simplePos="0" relativeHeight="251664384" behindDoc="0" locked="0" layoutInCell="1" allowOverlap="1" wp14:anchorId="320A20B2" wp14:editId="49951019">
+          <wp:anchor distT="91440" distB="182880" distL="0" distR="274320" simplePos="0" relativeHeight="251664384" behindDoc="0" locked="0" layoutInCell="1" allowOverlap="1">
             <wp:simplePos x="0" y="0"/>
             <wp:positionH relativeFrom="column">
               <wp:posOffset>22225</wp:posOffset>
@@ -4761,7 +4669,7 @@
                     </pic:cNvPicPr>
                   </pic:nvPicPr>
                   <pic:blipFill>
-                    <a:blip r:embed="rId16"/>
+                    <a:blip r:embed="rId15" cstate="print"/>
                     <a:srcRect/>
                     <a:stretch>
                       <a:fillRect/>
@@ -5852,103 +5760,101 @@
         </w:rPr>
         <w:t xml:space="preserve"> and watch the numbers labeled </w:t>
       </w:r>
+      <w:proofErr w:type="gramStart"/>
+      <w:r>
+        <w:rPr>
+          <w:rFonts w:ascii="Arial" w:hAnsi="Arial" w:cs="Arial"/>
+          <w:b/>
+        </w:rPr>
+        <w:t>Bal</w:t>
+      </w:r>
+      <w:proofErr w:type="gramEnd"/>
+      <w:r>
+        <w:rPr>
+          <w:rFonts w:ascii="Arial" w:hAnsi="Arial" w:cs="Arial"/>
+          <w:b/>
+        </w:rPr>
+        <w:t xml:space="preserve"> </w:t>
+      </w:r>
+      <w:r>
+        <w:rPr>
+          <w:rFonts w:ascii="Arial" w:hAnsi="Arial" w:cs="Arial"/>
+        </w:rPr>
+        <w:t xml:space="preserve">and </w:t>
+      </w:r>
       <w:proofErr w:type="spellStart"/>
+      <w:r>
+        <w:rPr>
+          <w:rFonts w:ascii="Arial" w:hAnsi="Arial" w:cs="Arial"/>
+          <w:b/>
+        </w:rPr>
+        <w:t>Pha</w:t>
+      </w:r>
+      <w:proofErr w:type="spellEnd"/>
+      <w:r>
+        <w:rPr>
+          <w:rFonts w:ascii="Arial" w:hAnsi="Arial" w:cs="Arial"/>
+        </w:rPr>
+        <w:t xml:space="preserve"> converge to stable values.  This may take 30 seconds or so.  You may then uncheck </w:t>
+      </w:r>
+      <w:r>
+        <w:rPr>
+          <w:rFonts w:ascii="Arial" w:hAnsi="Arial" w:cs="Arial"/>
+          <w:b/>
+        </w:rPr>
+        <w:t>Adjust phasing</w:t>
+      </w:r>
+      <w:r>
+        <w:rPr>
+          <w:rFonts w:ascii="Arial" w:hAnsi="Arial" w:cs="Arial"/>
+          <w:b/>
+        </w:rPr>
+        <w:t xml:space="preserve"> </w:t>
+      </w:r>
+      <w:r>
+        <w:rPr>
+          <w:rFonts w:ascii="Arial" w:hAnsi="Arial" w:cs="Arial"/>
+        </w:rPr>
+        <w:t xml:space="preserve">and check </w:t>
+      </w:r>
+      <w:r>
+        <w:rPr>
+          <w:rFonts w:ascii="Arial" w:hAnsi="Arial" w:cs="Arial"/>
+          <w:b/>
+        </w:rPr>
+        <w:t xml:space="preserve">Apply </w:t>
+      </w:r>
+      <w:r>
+        <w:rPr>
+          <w:rFonts w:ascii="Arial" w:hAnsi="Arial" w:cs="Arial"/>
+          <w:b/>
+        </w:rPr>
+        <w:t>Rx phasing</w:t>
+      </w:r>
+      <w:r>
+        <w:rPr>
+          <w:rFonts w:ascii="Arial" w:hAnsi="Arial" w:cs="Arial"/>
+          <w:b/>
+        </w:rPr>
+        <w:t xml:space="preserve"> corrections</w:t>
+      </w:r>
+      <w:r>
+        <w:rPr>
+          <w:rFonts w:ascii="Arial" w:hAnsi="Arial" w:cs="Arial"/>
+        </w:rPr>
+        <w:t xml:space="preserve">.  The measured phasing parameters will then be applied to </w:t>
+      </w:r>
       <w:proofErr w:type="gramStart"/>
       <w:r>
         <w:rPr>
           <w:rFonts w:ascii="Arial" w:hAnsi="Arial" w:cs="Arial"/>
-          <w:b/>
-        </w:rPr>
-        <w:t>Bal</w:t>
-      </w:r>
-      <w:proofErr w:type="spellEnd"/>
+        </w:rPr>
+        <w:t>received</w:t>
+      </w:r>
       <w:proofErr w:type="gramEnd"/>
       <w:r>
         <w:rPr>
           <w:rFonts w:ascii="Arial" w:hAnsi="Arial" w:cs="Arial"/>
-          <w:b/>
-        </w:rPr>
-        <w:t xml:space="preserve"> </w:t>
-      </w:r>
-      <w:r>
-        <w:rPr>
-          <w:rFonts w:ascii="Arial" w:hAnsi="Arial" w:cs="Arial"/>
-        </w:rPr>
-        <w:t xml:space="preserve">and </w:t>
-      </w:r>
-      <w:proofErr w:type="spellStart"/>
-      <w:r>
-        <w:rPr>
-          <w:rFonts w:ascii="Arial" w:hAnsi="Arial" w:cs="Arial"/>
-          <w:b/>
-        </w:rPr>
-        <w:t>Pha</w:t>
-      </w:r>
-      <w:proofErr w:type="spellEnd"/>
-      <w:r>
-        <w:rPr>
-          <w:rFonts w:ascii="Arial" w:hAnsi="Arial" w:cs="Arial"/>
-        </w:rPr>
-        <w:t xml:space="preserve"> converge to stable values.  This may take 30 seconds or so.  You may then uncheck </w:t>
-      </w:r>
-      <w:r>
-        <w:rPr>
-          <w:rFonts w:ascii="Arial" w:hAnsi="Arial" w:cs="Arial"/>
-          <w:b/>
-        </w:rPr>
-        <w:t>Adjust phasing</w:t>
-      </w:r>
-      <w:r>
-        <w:rPr>
-          <w:rFonts w:ascii="Arial" w:hAnsi="Arial" w:cs="Arial"/>
-          <w:b/>
-        </w:rPr>
-        <w:t xml:space="preserve"> </w:t>
-      </w:r>
-      <w:r>
-        <w:rPr>
-          <w:rFonts w:ascii="Arial" w:hAnsi="Arial" w:cs="Arial"/>
-        </w:rPr>
-        <w:t xml:space="preserve">and check </w:t>
-      </w:r>
-      <w:r>
-        <w:rPr>
-          <w:rFonts w:ascii="Arial" w:hAnsi="Arial" w:cs="Arial"/>
-          <w:b/>
-        </w:rPr>
-        <w:t xml:space="preserve">Apply </w:t>
-      </w:r>
-      <w:r>
-        <w:rPr>
-          <w:rFonts w:ascii="Arial" w:hAnsi="Arial" w:cs="Arial"/>
-          <w:b/>
-        </w:rPr>
-        <w:t>Rx phasing</w:t>
-      </w:r>
-      <w:r>
-        <w:rPr>
-          <w:rFonts w:ascii="Arial" w:hAnsi="Arial" w:cs="Arial"/>
-          <w:b/>
-        </w:rPr>
-        <w:t xml:space="preserve"> corrections</w:t>
-      </w:r>
-      <w:r>
-        <w:rPr>
-          <w:rFonts w:ascii="Arial" w:hAnsi="Arial" w:cs="Arial"/>
-        </w:rPr>
-        <w:t xml:space="preserve">.  The measured phasing parameters will then be applied to </w:t>
-      </w:r>
-      <w:proofErr w:type="gramStart"/>
-      <w:r>
-        <w:rPr>
-          <w:rFonts w:ascii="Arial" w:hAnsi="Arial" w:cs="Arial"/>
-        </w:rPr>
-        <w:t>received</w:t>
-      </w:r>
-      <w:proofErr w:type="gramEnd"/>
-      <w:r>
-        <w:rPr>
-          <w:rFonts w:ascii="Arial" w:hAnsi="Arial" w:cs="Arial"/>
         </w:rPr>
         <w:t xml:space="preserve"> signals at the end of each Rx interval.  </w:t>
       </w:r>
@@ -5964,21 +5870,7 @@
         <w:rPr>
           <w:rFonts w:ascii="Arial" w:hAnsi="Arial" w:cs="Arial"/>
         </w:rPr>
-        <w:t xml:space="preserve">With this procedure, unwanted sideband suppression should be better than 60 </w:t>
-      </w:r>
-      <w:proofErr w:type="spellStart"/>
-      <w:r>
-        <w:rPr>
-          <w:rFonts w:ascii="Arial" w:hAnsi="Arial" w:cs="Arial"/>
-        </w:rPr>
-        <w:t>dB.</w:t>
-      </w:r>
-      <w:proofErr w:type="spellEnd"/>
-      <w:r>
-        <w:rPr>
-          <w:rFonts w:ascii="Arial" w:hAnsi="Arial" w:cs="Arial"/>
-        </w:rPr>
-        <w:t xml:space="preserve">  An example is illustrated by the following screen shot showing the WSPR waterfall </w:t>
+        <w:t xml:space="preserve">With this procedure, unwanted sideband suppression should be better than 60 dB.  An example is illustrated by the following screen shot showing the WSPR waterfall </w:t>
       </w:r>
       <w:r>
         <w:rPr>
@@ -6007,7 +5899,7 @@
           <w:noProof/>
         </w:rPr>
         <w:drawing>
-          <wp:anchor distT="0" distB="0" distL="457200" distR="457200" simplePos="0" relativeHeight="251659264" behindDoc="0" locked="0" layoutInCell="1" allowOverlap="1" wp14:anchorId="76977B33" wp14:editId="2C5E57DA">
+          <wp:anchor distT="0" distB="0" distL="457200" distR="457200" simplePos="0" relativeHeight="251659264" behindDoc="0" locked="0" layoutInCell="1" allowOverlap="1">
             <wp:simplePos x="0" y="0"/>
             <wp:positionH relativeFrom="column">
               <wp:posOffset>19050</wp:posOffset>
@@ -6030,7 +5922,7 @@
                     <pic:cNvPicPr/>
                   </pic:nvPicPr>
                   <pic:blipFill>
-                    <a:blip r:embed="rId17"/>
+                    <a:blip r:embed="rId16" cstate="print"/>
                     <a:stretch>
                       <a:fillRect/>
                     </a:stretch>
@@ -6111,85 +6003,75 @@
         </w:rPr>
         <w:t xml:space="preserve"> = 50 s, by which time the </w:t>
       </w:r>
+      <w:r>
+        <w:rPr>
+          <w:rFonts w:ascii="Arial" w:hAnsi="Arial" w:cs="Arial"/>
+          <w:b/>
+        </w:rPr>
+        <w:t>Bal</w:t>
+      </w:r>
+      <w:r>
+        <w:rPr>
+          <w:rFonts w:ascii="Arial" w:hAnsi="Arial" w:cs="Arial"/>
+        </w:rPr>
+        <w:t xml:space="preserve"> and </w:t>
+      </w:r>
       <w:proofErr w:type="spellStart"/>
       <w:r>
         <w:rPr>
           <w:rFonts w:ascii="Arial" w:hAnsi="Arial" w:cs="Arial"/>
           <w:b/>
         </w:rPr>
-        <w:t>Bal</w:t>
+        <w:t>Pha</w:t>
       </w:r>
       <w:proofErr w:type="spellEnd"/>
       <w:r>
         <w:rPr>
           <w:rFonts w:ascii="Arial" w:hAnsi="Arial" w:cs="Arial"/>
         </w:rPr>
-        <w:t xml:space="preserve"> and </w:t>
+        <w:t xml:space="preserve"> numbers had stabilized.  At t = 60 s, halfway through the 2-minute Rx interval, the signal generator was moved 27 kHz lower, to the image frequency.  The partially suppressed image is visible on the waterfall just below 200 Hz.  (The small frequency offset is twice the error in the </w:t>
       </w:r>
       <w:proofErr w:type="spellStart"/>
       <w:r>
         <w:rPr>
           <w:rFonts w:ascii="Arial" w:hAnsi="Arial" w:cs="Arial"/>
+        </w:rPr>
+        <w:t>SoftRock’s</w:t>
+      </w:r>
+      <w:proofErr w:type="spellEnd"/>
+      <w:r>
+        <w:rPr>
+          <w:rFonts w:ascii="Arial" w:hAnsi="Arial" w:cs="Arial"/>
+        </w:rPr>
+        <w:t xml:space="preserve"> LO frequency setting.)  During the second Rx interval, the box </w:t>
+      </w:r>
+      <w:r>
+        <w:rPr>
+          <w:rFonts w:ascii="Arial" w:hAnsi="Arial" w:cs="Arial"/>
           <w:b/>
         </w:rPr>
-        <w:t>Pha</w:t>
-      </w:r>
-      <w:proofErr w:type="spellEnd"/>
-      <w:r>
-        <w:rPr>
-          <w:rFonts w:ascii="Arial" w:hAnsi="Arial" w:cs="Arial"/>
-        </w:rPr>
-        <w:t xml:space="preserve"> numbers had stabilized.  At t = 60 s, halfway through the 2-minute Rx interval, the signal generator was moved 27 kHz lower, to the image frequency.  The partially suppressed image is visible on the waterfall just below 200 Hz.  (The small frequency offset is twice the error in the </w:t>
-      </w:r>
-      <w:proofErr w:type="spellStart"/>
-      <w:r>
-        <w:rPr>
-          <w:rFonts w:ascii="Arial" w:hAnsi="Arial" w:cs="Arial"/>
-        </w:rPr>
-        <w:t>SoftRock’s</w:t>
-      </w:r>
-      <w:proofErr w:type="spellEnd"/>
-      <w:r>
-        <w:rPr>
-          <w:rFonts w:ascii="Arial" w:hAnsi="Arial" w:cs="Arial"/>
-        </w:rPr>
-        <w:t xml:space="preserve"> LO frequency setting.)  During the second Rx interval, the box </w:t>
+        <w:t xml:space="preserve">Apply </w:t>
       </w:r>
       <w:r>
         <w:rPr>
           <w:rFonts w:ascii="Arial" w:hAnsi="Arial" w:cs="Arial"/>
           <w:b/>
         </w:rPr>
-        <w:t xml:space="preserve">Apply </w:t>
+        <w:t>Rx phasing</w:t>
       </w:r>
       <w:r>
         <w:rPr>
           <w:rFonts w:ascii="Arial" w:hAnsi="Arial" w:cs="Arial"/>
           <w:b/>
         </w:rPr>
-        <w:t>Rx phasing</w:t>
-      </w:r>
-      <w:r>
-        <w:rPr>
-          <w:rFonts w:ascii="Arial" w:hAnsi="Arial" w:cs="Arial"/>
-          <w:b/>
-        </w:rPr>
         <w:t xml:space="preserve"> corrections</w:t>
       </w:r>
       <w:r>
         <w:rPr>
           <w:rFonts w:ascii="Arial" w:hAnsi="Arial" w:cs="Arial"/>
         </w:rPr>
-        <w:t xml:space="preserve"> was checked.  As shown in the second waterfall segment, the newly determined phasing parameters suppress the unwanted signal enough to make it completely invisible.  The measured suppression was more than 70 </w:t>
-      </w:r>
-      <w:proofErr w:type="spellStart"/>
-      <w:r>
-        <w:rPr>
-          <w:rFonts w:ascii="Arial" w:hAnsi="Arial" w:cs="Arial"/>
-        </w:rPr>
-        <w:t>dB.</w:t>
-      </w:r>
-      <w:proofErr w:type="spellEnd"/>
+        <w:t xml:space="preserve"> was checked.  As shown in the second waterfall segment, the newly determined phasing parameters suppress the unwanted signal enough to make it completely invisible.  The measured suppression was more than 70 dB.</w:t>
+      </w:r>
     </w:p>
     <w:p>
       <w:pPr>
@@ -6361,7 +6243,7 @@
           <w:noProof/>
         </w:rPr>
         <w:drawing>
-          <wp:anchor distT="0" distB="91440" distL="114300" distR="274320" simplePos="0" relativeHeight="251662336" behindDoc="0" locked="0" layoutInCell="1" allowOverlap="1" wp14:anchorId="3A5D17A5" wp14:editId="2060D96E">
+          <wp:anchor distT="0" distB="91440" distL="114300" distR="274320" simplePos="0" relativeHeight="251662336" behindDoc="0" locked="0" layoutInCell="1" allowOverlap="1">
             <wp:simplePos x="0" y="0"/>
             <wp:positionH relativeFrom="column">
               <wp:posOffset>22225</wp:posOffset>
@@ -6386,7 +6268,7 @@
                     </pic:cNvPicPr>
                   </pic:nvPicPr>
                   <pic:blipFill>
-                    <a:blip r:embed="rId18"/>
+                    <a:blip r:embed="rId17" cstate="print"/>
                     <a:srcRect/>
                     <a:stretch>
                       <a:fillRect/>
@@ -7955,7 +7837,7 @@
           <w:noProof/>
         </w:rPr>
         <w:drawing>
-          <wp:anchor distT="91440" distB="274320" distL="114300" distR="182880" simplePos="0" relativeHeight="251665408" behindDoc="0" locked="0" layoutInCell="1" allowOverlap="1" wp14:anchorId="3E820530" wp14:editId="1D0DCD12">
+          <wp:anchor distT="91440" distB="274320" distL="114300" distR="182880" simplePos="0" relativeHeight="251665408" behindDoc="0" locked="0" layoutInCell="1" allowOverlap="1">
             <wp:simplePos x="0" y="0"/>
             <wp:positionH relativeFrom="column">
               <wp:posOffset>22225</wp:posOffset>
@@ -7980,7 +7862,7 @@
                     </pic:cNvPicPr>
                   </pic:nvPicPr>
                   <pic:blipFill>
-                    <a:blip r:embed="rId19"/>
+                    <a:blip r:embed="rId18" cstate="print"/>
                     <a:srcRect/>
                     <a:stretch>
                       <a:fillRect/>
@@ -8359,7 +8241,7 @@
         <w:tblW w:w="0" w:type="auto"/>
         <w:tblInd w:w="369" w:type="dxa"/>
         <w:tblLayout w:type="fixed"/>
-        <w:tblLook w:val="04A0" w:firstRow="1" w:lastRow="0" w:firstColumn="1" w:lastColumn="0" w:noHBand="0" w:noVBand="1"/>
+        <w:tblLook w:val="04A0"/>
       </w:tblPr>
       <w:tblGrid>
         <w:gridCol w:w="1497"/>
@@ -9773,37 +9655,7 @@
         <w:rPr>
           <w:rFonts w:ascii="Arial" w:hAnsi="Arial" w:cs="Arial"/>
         </w:rPr>
-        <w:t>W</w:t>
-      </w:r>
-      <w:r>
-        <w:rPr>
-          <w:rFonts w:ascii="Arial" w:hAnsi="Arial" w:cs="Arial"/>
-        </w:rPr>
-        <w:t>hen used w</w:t>
-      </w:r>
-      <w:r>
-        <w:rPr>
-          <w:rFonts w:ascii="Arial" w:hAnsi="Arial" w:cs="Arial"/>
-        </w:rPr>
-        <w:t>ith standard SSB transceivers, WSPR</w:t>
-      </w:r>
-      <w:r>
-        <w:rPr>
-          <w:rFonts w:ascii="Arial" w:hAnsi="Arial" w:cs="Arial"/>
-        </w:rPr>
-        <w:t>-2</w:t>
-      </w:r>
-      <w:r>
-        <w:rPr>
-          <w:rFonts w:ascii="Arial" w:hAnsi="Arial" w:cs="Arial"/>
-        </w:rPr>
-        <w:t xml:space="preserve"> uses audio frequencies in the range </w:t>
-      </w:r>
-      <w:r>
-        <w:rPr>
-          <w:rFonts w:ascii="Arial" w:hAnsi="Arial" w:cs="Arial"/>
-        </w:rPr>
-        <w:t xml:space="preserve">1400-1600 Hz for both transmission and reception.  Signal frequencies are therefore above the transceiver’s dial frequency by amounts somewhere in that 200 Hz range.  </w:t>
+        <w:t xml:space="preserve">When used with standard SSB transceivers, WSPR-2 uses audio frequencies in the range 1400-1600 Hz for both transmission and reception.  Signal frequencies are therefore above the transceiver’s dial frequency by amounts somewhere in that 200 Hz range.  </w:t>
       </w:r>
       <w:r>
         <w:rPr>
@@ -10086,167 +9938,185 @@
         <w:rPr>
           <w:rFonts w:ascii="Arial" w:hAnsi="Arial"/>
         </w:rPr>
-        <w:t xml:space="preserve">Click-to-install </w:t>
+        <w:t>A c</w:t>
       </w:r>
       <w:r>
         <w:rPr>
           <w:rFonts w:ascii="Arial" w:hAnsi="Arial"/>
         </w:rPr>
+        <w:t xml:space="preserve">lick-to-install </w:t>
+      </w:r>
+      <w:r>
+        <w:rPr>
+          <w:rFonts w:ascii="Arial" w:hAnsi="Arial"/>
+        </w:rPr>
         <w:t>binary package</w:t>
       </w:r>
       <w:r>
         <w:rPr>
           <w:rFonts w:ascii="Arial" w:hAnsi="Arial"/>
         </w:rPr>
-        <w:t>s are</w:t>
+        <w:t xml:space="preserve"> </w:t>
       </w:r>
       <w:r>
         <w:rPr>
           <w:rFonts w:ascii="Arial" w:hAnsi="Arial"/>
         </w:rPr>
+        <w:t xml:space="preserve">is </w:t>
+      </w:r>
+      <w:r>
+        <w:rPr>
+          <w:rFonts w:ascii="Arial" w:hAnsi="Arial"/>
+        </w:rPr>
+        <w:t xml:space="preserve">currently </w:t>
+      </w:r>
+      <w:r>
+        <w:rPr>
+          <w:rFonts w:ascii="Arial" w:hAnsi="Arial"/>
+        </w:rPr>
+        <w:t xml:space="preserve">available </w:t>
+      </w:r>
+      <w:r>
+        <w:rPr>
+          <w:rFonts w:ascii="Arial" w:hAnsi="Arial"/>
+        </w:rPr>
+        <w:t xml:space="preserve">only </w:t>
+      </w:r>
+      <w:r>
+        <w:rPr>
+          <w:rFonts w:ascii="Arial" w:hAnsi="Arial"/>
+        </w:rPr>
+        <w:t>for Windows</w:t>
+      </w:r>
+      <w:r>
+        <w:rPr>
+          <w:rFonts w:ascii="Arial" w:hAnsi="Arial"/>
+        </w:rPr>
+        <w:t xml:space="preserve">.  </w:t>
+      </w:r>
+      <w:r>
+        <w:rPr>
+          <w:rFonts w:ascii="Arial" w:hAnsi="Arial"/>
+        </w:rPr>
         <w:t xml:space="preserve"> </w:t>
       </w:r>
       <w:r>
         <w:rPr>
           <w:rFonts w:ascii="Arial" w:hAnsi="Arial"/>
         </w:rPr>
-        <w:t xml:space="preserve">currently </w:t>
+        <w:t>Binary p</w:t>
       </w:r>
       <w:r>
         <w:rPr>
           <w:rFonts w:ascii="Arial" w:hAnsi="Arial"/>
         </w:rPr>
-        <w:t xml:space="preserve">available </w:t>
+        <w:t>ackages for other UNIX</w:t>
       </w:r>
       <w:r>
         <w:rPr>
           <w:rFonts w:ascii="Arial" w:hAnsi="Arial"/>
         </w:rPr>
-        <w:t xml:space="preserve">only </w:t>
+        <w:t xml:space="preserve">-like operating systems </w:t>
       </w:r>
       <w:r>
         <w:rPr>
           <w:rFonts w:ascii="Arial" w:hAnsi="Arial"/>
         </w:rPr>
-        <w:t>for Windows</w:t>
+        <w:t xml:space="preserve">or distributions </w:t>
       </w:r>
       <w:r>
         <w:rPr>
           <w:rFonts w:ascii="Arial" w:hAnsi="Arial"/>
         </w:rPr>
+        <w:t xml:space="preserve">may </w:t>
+      </w:r>
+      <w:r>
+        <w:rPr>
+          <w:rFonts w:ascii="Arial" w:hAnsi="Arial"/>
+        </w:rPr>
+        <w:t xml:space="preserve">become </w:t>
+      </w:r>
+      <w:r>
+        <w:rPr>
+          <w:rFonts w:ascii="Arial" w:hAnsi="Arial"/>
+        </w:rPr>
+        <w:t xml:space="preserve">available in the future.  </w:t>
+      </w:r>
+    </w:p>
+    <w:p>
+      <w:pPr>
+        <w:spacing w:before="120"/>
+        <w:rPr>
+          <w:rFonts w:ascii="Arial" w:hAnsi="Arial"/>
+        </w:rPr>
+      </w:pPr>
+      <w:r>
+        <w:rPr>
+          <w:rFonts w:ascii="Arial" w:hAnsi="Arial"/>
+        </w:rPr>
+        <w:t>WSPR can be compiled from source code for L</w:t>
+      </w:r>
+      <w:r>
+        <w:rPr>
+          <w:rFonts w:ascii="Arial" w:hAnsi="Arial"/>
+        </w:rPr>
+        <w:t>inux, FreeBSD, Macintosh OS X</w:t>
+      </w:r>
+      <w:r>
+        <w:rPr>
+          <w:rFonts w:ascii="Arial" w:hAnsi="Arial"/>
+        </w:rPr>
+        <w:t xml:space="preserve">, and </w:t>
+      </w:r>
+      <w:r>
+        <w:rPr>
+          <w:rFonts w:ascii="Arial" w:hAnsi="Arial"/>
+        </w:rPr>
+        <w:t>other Unix-like operating systems</w:t>
+      </w:r>
+      <w:r>
+        <w:rPr>
+          <w:rFonts w:ascii="Arial" w:hAnsi="Arial"/>
+        </w:rPr>
+        <w:t xml:space="preserve"> as well as Windows</w:t>
+      </w:r>
+      <w:r>
+        <w:rPr>
+          <w:rFonts w:ascii="Arial" w:hAnsi="Arial"/>
+        </w:rPr>
         <w:t xml:space="preserve">.  </w:t>
       </w:r>
       <w:r>
         <w:rPr>
           <w:rFonts w:ascii="Arial" w:hAnsi="Arial"/>
         </w:rPr>
-        <w:t xml:space="preserve"> </w:t>
+        <w:t xml:space="preserve">The </w:t>
       </w:r>
       <w:r>
         <w:rPr>
           <w:rFonts w:ascii="Arial" w:hAnsi="Arial"/>
         </w:rPr>
-        <w:t>Binary p</w:t>
+        <w:t xml:space="preserve">latest </w:t>
       </w:r>
       <w:r>
         <w:rPr>
           <w:rFonts w:ascii="Arial" w:hAnsi="Arial"/>
         </w:rPr>
-        <w:t>ackages for other UNIX</w:t>
+        <w:t xml:space="preserve">versions of </w:t>
       </w:r>
       <w:r>
         <w:rPr>
           <w:rFonts w:ascii="Arial" w:hAnsi="Arial"/>
         </w:rPr>
-        <w:t xml:space="preserve">-like operating systems </w:t>
+        <w:t xml:space="preserve">source code (as well as all previous versions) </w:t>
       </w:r>
       <w:r>
         <w:rPr>
           <w:rFonts w:ascii="Arial" w:hAnsi="Arial"/>
         </w:rPr>
-        <w:t xml:space="preserve">or distributions </w:t>
-      </w:r>
-      <w:r>
-        <w:rPr>
-          <w:rFonts w:ascii="Arial" w:hAnsi="Arial"/>
-        </w:rPr>
-        <w:t xml:space="preserve">may </w:t>
-      </w:r>
-      <w:r>
-        <w:rPr>
-          <w:rFonts w:ascii="Arial" w:hAnsi="Arial"/>
-        </w:rPr>
-        <w:t xml:space="preserve">become </w:t>
-      </w:r>
-      <w:r>
-        <w:rPr>
-          <w:rFonts w:ascii="Arial" w:hAnsi="Arial"/>
-        </w:rPr>
-        <w:t xml:space="preserve">available in the future.  </w:t>
-      </w:r>
-    </w:p>
-    <w:p>
-      <w:pPr>
-        <w:spacing w:before="120"/>
-        <w:rPr>
-          <w:rFonts w:ascii="Arial" w:hAnsi="Arial"/>
-        </w:rPr>
-      </w:pPr>
-      <w:r>
-        <w:rPr>
-          <w:rFonts w:ascii="Arial" w:hAnsi="Arial"/>
-        </w:rPr>
-        <w:t>WSPR can be compiled from source code for L</w:t>
-      </w:r>
-      <w:r>
-        <w:rPr>
-          <w:rFonts w:ascii="Arial" w:hAnsi="Arial"/>
-        </w:rPr>
-        <w:t>inux, FreeBSD, Macintosh OS X</w:t>
-      </w:r>
-      <w:r>
-        <w:rPr>
-          <w:rFonts w:ascii="Arial" w:hAnsi="Arial"/>
-        </w:rPr>
-        <w:t xml:space="preserve">, and </w:t>
-      </w:r>
-      <w:r>
-        <w:rPr>
-          <w:rFonts w:ascii="Arial" w:hAnsi="Arial"/>
-        </w:rPr>
-        <w:t xml:space="preserve">other Unix-like operating systems.  </w:t>
-      </w:r>
-      <w:r>
-        <w:rPr>
-          <w:rFonts w:ascii="Arial" w:hAnsi="Arial"/>
-        </w:rPr>
-        <w:t xml:space="preserve">The </w:t>
-      </w:r>
-      <w:r>
-        <w:rPr>
-          <w:rFonts w:ascii="Arial" w:hAnsi="Arial"/>
-        </w:rPr>
-        <w:t xml:space="preserve">latest </w:t>
-      </w:r>
-      <w:r>
-        <w:rPr>
-          <w:rFonts w:ascii="Arial" w:hAnsi="Arial"/>
-        </w:rPr>
-        <w:t xml:space="preserve">versions of </w:t>
-      </w:r>
-      <w:r>
-        <w:rPr>
-          <w:rFonts w:ascii="Arial" w:hAnsi="Arial"/>
-        </w:rPr>
-        <w:t xml:space="preserve">source code (as well as all previous versions) </w:t>
-      </w:r>
-      <w:r>
-        <w:rPr>
-          <w:rFonts w:ascii="Arial" w:hAnsi="Arial"/>
-        </w:rPr>
         <w:t xml:space="preserve">are available from the SVN repository at </w:t>
       </w:r>
-      <w:hyperlink r:id="rId20" w:history="1">
+      <w:hyperlink r:id="rId19" w:history="1">
         <w:r>
           <w:rPr>
             <w:rStyle w:val="Hyperlink"/>
@@ -10274,6 +10144,15 @@
       <w:pPr>
         <w:rPr>
           <w:rStyle w:val="Heading1Char"/>
+          <w:b w:val="0"/>
+          <w:i/>
+        </w:rPr>
+      </w:pPr>
+    </w:p>
+    <w:p>
+      <w:pPr>
+        <w:rPr>
+          <w:rStyle w:val="Heading1Char"/>
           <w:bCs w:val="0"/>
           <w:iCs/>
         </w:rPr>
@@ -10281,35 +10160,12 @@
       <w:r>
         <w:rPr>
           <w:rStyle w:val="Heading1Char"/>
-          <w:b w:val="0"/>
-          <w:i/>
-        </w:rPr>
-        <w:br w:type="page"/>
-      </w:r>
-    </w:p>
-    <w:p>
-      <w:pPr>
-        <w:pStyle w:val="Heading2"/>
+        </w:rPr>
+        <w:t xml:space="preserve">WSPR from the Command </w:t>
+      </w:r>
+      <w:r>
         <w:rPr>
           <w:rStyle w:val="Heading1Char"/>
-          <w:b/>
-          <w:i w:val="0"/>
-        </w:rPr>
-      </w:pPr>
-      <w:r>
-        <w:rPr>
-          <w:rStyle w:val="Heading1Char"/>
-          <w:b/>
-          <w:i w:val="0"/>
-        </w:rPr>
-        <w:lastRenderedPageBreak/>
-        <w:t xml:space="preserve">WSPR from the Command </w:t>
-      </w:r>
-      <w:r>
-        <w:rPr>
-          <w:rStyle w:val="Heading1Char"/>
-          <w:b/>
-          <w:i w:val="0"/>
         </w:rPr>
         <w:t>Line</w:t>
       </w:r>
@@ -10477,7 +10333,7 @@
         </w:rPr>
         <w:t xml:space="preserve">in an accompanying document, </w:t>
       </w:r>
-      <w:hyperlink r:id="rId21" w:history="1">
+      <w:hyperlink r:id="rId20" w:history="1">
         <w:r>
           <w:rPr>
             <w:rStyle w:val="Hyperlink"/>
@@ -10495,6 +10351,23 @@
     </w:p>
     <w:p>
       <w:pPr>
+        <w:rPr>
+          <w:rStyle w:val="Heading1Char"/>
+          <w:bCs w:val="0"/>
+          <w:iCs/>
+        </w:rPr>
+      </w:pPr>
+      <w:r>
+        <w:rPr>
+          <w:rStyle w:val="Heading1Char"/>
+          <w:b w:val="0"/>
+          <w:i/>
+        </w:rPr>
+        <w:br w:type="page"/>
+      </w:r>
+    </w:p>
+    <w:p>
+      <w:pPr>
         <w:pStyle w:val="Heading2"/>
         <w:rPr>
           <w:rStyle w:val="Heading1Char"/>
@@ -10509,6 +10382,7 @@
           <w:b/>
           <w:i w:val="0"/>
         </w:rPr>
+        <w:lastRenderedPageBreak/>
         <w:t>WSPRnet</w:t>
       </w:r>
       <w:proofErr w:type="spellEnd"/>
@@ -10540,7 +10414,7 @@
         </w:rPr>
         <w:t xml:space="preserve">, point your browser to </w:t>
       </w:r>
-      <w:hyperlink r:id="rId22" w:history="1">
+      <w:hyperlink r:id="rId21" w:history="1">
         <w:r>
           <w:rPr>
             <w:rStyle w:val="Hyperlink"/>
@@ -10668,7 +10542,7 @@
                     </pic:cNvPicPr>
                   </pic:nvPicPr>
                   <pic:blipFill>
-                    <a:blip r:embed="rId23"/>
+                    <a:blip r:embed="rId22" cstate="print"/>
                     <a:srcRect/>
                     <a:stretch>
                       <a:fillRect/>
@@ -10728,7 +10602,7 @@
                     </pic:cNvPicPr>
                   </pic:nvPicPr>
                   <pic:blipFill>
-                    <a:blip r:embed="rId24"/>
+                    <a:blip r:embed="rId23" cstate="print"/>
                     <a:srcRect/>
                     <a:stretch>
                       <a:fillRect/>
@@ -11752,7 +11626,7 @@
         </w:rPr>
         <w:t xml:space="preserve">at </w:t>
       </w:r>
-      <w:hyperlink r:id="rId25" w:history="1">
+      <w:hyperlink r:id="rId24" w:history="1">
         <w:r>
           <w:rPr>
             <w:rStyle w:val="Hyperlink"/>
@@ -11893,7 +11767,19 @@
         <w:rPr>
           <w:rFonts w:ascii="Arial" w:hAnsi="Arial" w:cs="Arial"/>
         </w:rPr>
-        <w:t>Keying rate: 12000/8192 = 1.46</w:t>
+        <w:t xml:space="preserve">Keying rate: </w:t>
+      </w:r>
+      <w:r>
+        <w:rPr>
+          <w:rFonts w:ascii="Arial" w:hAnsi="Arial" w:cs="Arial"/>
+        </w:rPr>
+        <w:t xml:space="preserve">  WSPR-2, </w:t>
+      </w:r>
+      <w:r>
+        <w:rPr>
+          <w:rFonts w:ascii="Arial" w:hAnsi="Arial" w:cs="Arial"/>
+        </w:rPr>
+        <w:t>12000/8192 = 1.46</w:t>
       </w:r>
       <w:r>
         <w:rPr>
@@ -11905,7 +11791,44 @@
         <w:rPr>
           <w:rFonts w:ascii="Arial" w:hAnsi="Arial" w:cs="Arial"/>
         </w:rPr>
-        <w:t xml:space="preserve"> baud. </w:t>
+        <w:t xml:space="preserve"> baud; </w:t>
+      </w:r>
+      <w:r>
+        <w:rPr>
+          <w:rFonts w:ascii="Arial" w:hAnsi="Arial" w:cs="Arial"/>
+        </w:rPr>
+        <w:tab/>
+      </w:r>
+      <w:r>
+        <w:rPr>
+          <w:rFonts w:ascii="Arial" w:hAnsi="Arial" w:cs="Arial"/>
+        </w:rPr>
+        <w:tab/>
+      </w:r>
+      <w:r>
+        <w:rPr>
+          <w:rFonts w:ascii="Arial" w:hAnsi="Arial" w:cs="Arial"/>
+        </w:rPr>
+        <w:tab/>
+      </w:r>
+      <w:r>
+        <w:rPr>
+          <w:rFonts w:ascii="Arial" w:hAnsi="Arial" w:cs="Arial"/>
+        </w:rPr>
+        <w:tab/>
+      </w:r>
+      <w:r>
+        <w:rPr>
+          <w:rFonts w:ascii="Arial" w:hAnsi="Arial" w:cs="Arial"/>
+        </w:rPr>
+        <w:tab/>
+      </w:r>
+      <w:r>
+        <w:rPr>
+          <w:rFonts w:ascii="Arial" w:hAnsi="Arial" w:cs="Arial"/>
+        </w:rPr>
+        <w:tab/>
+        <w:t xml:space="preserve">WSPR-15, 12000/65536 = 0.1831 baud. </w:t>
       </w:r>
     </w:p>
     <w:p>
@@ -11947,7 +11870,7 @@
         <w:rPr>
           <w:rFonts w:ascii="Arial" w:hAnsi="Arial" w:cs="Arial"/>
         </w:rPr>
-        <w:t xml:space="preserve"> Hz. </w:t>
+        <w:t xml:space="preserve"> Hz (WSPR-2) or 0.1831 Hz (WSPR-15).</w:t>
       </w:r>
     </w:p>
     <w:p>
@@ -11965,7 +11888,7 @@
         <w:rPr>
           <w:rFonts w:ascii="Arial" w:hAnsi="Arial" w:cs="Arial"/>
         </w:rPr>
-        <w:t xml:space="preserve">Occupied bandwidth: about 6 Hz </w:t>
+        <w:t>Occupied bandwidth: about 6 Hz (WSPR-2), 0.73 Hz (WSPR-15)</w:t>
       </w:r>
     </w:p>
     <w:p>
@@ -12061,7 +11984,38 @@
         <w:rPr>
           <w:rFonts w:ascii="Arial" w:hAnsi="Arial" w:cs="Arial"/>
         </w:rPr>
-        <w:t xml:space="preserve">8192/12000 = 110.6 s. </w:t>
+        <w:t xml:space="preserve">8192/12000 = 110.6 s (WSPR-2), </w:t>
+      </w:r>
+      <w:r>
+        <w:rPr>
+          <w:rFonts w:ascii="Arial" w:hAnsi="Arial" w:cs="Arial"/>
+        </w:rPr>
+        <w:tab/>
+      </w:r>
+      <w:r>
+        <w:rPr>
+          <w:rFonts w:ascii="Arial" w:hAnsi="Arial" w:cs="Arial"/>
+        </w:rPr>
+        <w:tab/>
+      </w:r>
+      <w:r>
+        <w:rPr>
+          <w:rFonts w:ascii="Arial" w:hAnsi="Arial" w:cs="Arial"/>
+        </w:rPr>
+        <w:tab/>
+        <w:t xml:space="preserve">162 </w:t>
+      </w:r>
+      <w:r>
+        <w:rPr>
+          <w:rFonts w:ascii="Arial" w:hAnsi="Arial" w:cs="Arial"/>
+        </w:rPr>
+        <w:sym w:font="Mathematica1" w:char="F0B4"/>
+      </w:r>
+      <w:r>
+        <w:rPr>
+          <w:rFonts w:ascii="Arial" w:hAnsi="Arial" w:cs="Arial"/>
+        </w:rPr>
+        <w:t xml:space="preserve"> 65536/12000 = 884.7 s (WSPR-15)</w:t>
       </w:r>
     </w:p>
     <w:p>
@@ -12135,7 +12089,7 @@
         <w:rPr>
           <w:rFonts w:ascii="Arial" w:hAnsi="Arial" w:cs="Arial"/>
         </w:rPr>
-        <w:t xml:space="preserve">, ... </w:t>
+        <w:t xml:space="preserve"> … (WSPR-2) or one second into an even quarter-hour, hh:00:01, hh:15:01, … (WSPR-15).</w:t>
       </w:r>
     </w:p>
     <w:p>
@@ -12171,21 +12125,13 @@
         <w:rPr>
           <w:rFonts w:ascii="Arial" w:hAnsi="Arial" w:cs="Arial"/>
         </w:rPr>
-        <w:t xml:space="preserve"> dB on the WSJT </w:t>
-      </w:r>
-      <w:proofErr w:type="gramStart"/>
-      <w:r>
-        <w:rPr>
-          <w:rFonts w:ascii="Arial" w:hAnsi="Arial" w:cs="Arial"/>
-        </w:rPr>
-        <w:t>scale</w:t>
-      </w:r>
-      <w:proofErr w:type="gramEnd"/>
-      <w:r>
-        <w:rPr>
-          <w:rFonts w:ascii="Arial" w:hAnsi="Arial" w:cs="Arial"/>
-        </w:rPr>
-        <w:t xml:space="preserve"> (2500 Hz reference bandwidth).</w:t>
+        <w:t xml:space="preserve"> dB on the WSJT scal</w:t>
+      </w:r>
+      <w:r>
+        <w:rPr>
+          <w:rFonts w:ascii="Arial" w:hAnsi="Arial" w:cs="Arial"/>
+        </w:rPr>
+        <w:t>e (2500 Hz reference bandwidth) for WSPR-2, –37 dB for WSPR-15.</w:t>
       </w:r>
     </w:p>
     <w:p>
@@ -12705,7 +12651,7 @@
         </w:rPr>
         <w:t xml:space="preserve">has been written to illustrate the encoding and decoding procedure and provide examples of each stage in the process.  A compiled version of this program for Windows is available at </w:t>
       </w:r>
-      <w:hyperlink r:id="rId26" w:history="1">
+      <w:hyperlink r:id="rId25" w:history="1">
         <w:r>
           <w:rPr>
             <w:rStyle w:val="Hyperlink"/>
@@ -14792,7 +14738,7 @@
                     </pic:cNvPicPr>
                   </pic:nvPicPr>
                   <pic:blipFill>
-                    <a:blip r:embed="rId27"/>
+                    <a:blip r:embed="rId26" cstate="print"/>
                     <a:srcRect/>
                     <a:stretch>
                       <a:fillRect/>
@@ -15292,225 +15238,211 @@
         <w:rPr>
           <w:sz w:val="24"/>
         </w:rPr>
+        <w:t xml:space="preserve">    Freq      DF     </w:t>
+      </w:r>
+      <w:proofErr w:type="spellStart"/>
+      <w:r>
+        <w:rPr>
+          <w:sz w:val="24"/>
+        </w:rPr>
+        <w:t>Meas</w:t>
+      </w:r>
+      <w:proofErr w:type="spellEnd"/>
+      <w:r>
+        <w:rPr>
+          <w:sz w:val="24"/>
+        </w:rPr>
+        <w:t xml:space="preserve"> Freq     </w:t>
+      </w:r>
+      <w:proofErr w:type="spellStart"/>
+      <w:r>
+        <w:rPr>
+          <w:sz w:val="24"/>
+        </w:rPr>
+        <w:t>Resid</w:t>
+      </w:r>
+      <w:proofErr w:type="spellEnd"/>
+      <w:r>
+        <w:rPr>
+          <w:sz w:val="24"/>
+        </w:rPr>
+        <w:t xml:space="preserve">  Call</w:t>
+      </w:r>
+    </w:p>
+    <w:p>
+      <w:pPr>
+        <w:pStyle w:val="PlainText"/>
+        <w:rPr>
+          <w:sz w:val="24"/>
+        </w:rPr>
+      </w:pPr>
+      <w:r>
+        <w:rPr>
+          <w:sz w:val="24"/>
+        </w:rPr>
+        <w:t xml:space="preserve">   (MHz)     (Hz)      (MHz)        (Hz)</w:t>
+      </w:r>
+    </w:p>
+    <w:p>
+      <w:pPr>
+        <w:pStyle w:val="PlainText"/>
+        <w:rPr>
+          <w:sz w:val="24"/>
+        </w:rPr>
+      </w:pPr>
+      <w:r>
+        <w:rPr>
+          <w:sz w:val="24"/>
+        </w:rPr>
+        <w:t>------------------------------------------------</w:t>
+      </w:r>
+    </w:p>
+    <w:p>
+      <w:pPr>
+        <w:pStyle w:val="PlainText"/>
+        <w:rPr>
+          <w:sz w:val="24"/>
+        </w:rPr>
+      </w:pPr>
+      <w:r>
+        <w:rPr>
+          <w:sz w:val="24"/>
+        </w:rPr>
+        <w:t xml:space="preserve">   2.500    5.490   2.500005490    0.102</w:t>
+      </w:r>
+    </w:p>
+    <w:p>
+      <w:pPr>
+        <w:pStyle w:val="PlainText"/>
+        <w:rPr>
+          <w:sz w:val="24"/>
+        </w:rPr>
+      </w:pPr>
+      <w:r>
+        <w:rPr>
+          <w:sz w:val="24"/>
+        </w:rPr>
+        <w:t xml:space="preserve">   3.330    6.410   3.330006410   -0.048</w:t>
+      </w:r>
+    </w:p>
+    <w:p>
+      <w:pPr>
+        <w:pStyle w:val="PlainText"/>
+        <w:rPr>
+          <w:sz w:val="24"/>
+        </w:rPr>
+      </w:pPr>
+      <w:r>
+        <w:rPr>
+          <w:sz w:val="24"/>
+        </w:rPr>
+        <w:t xml:space="preserve">   5.000    8.610   5.000008610    0.000</w:t>
+      </w:r>
+    </w:p>
+    <w:p>
+      <w:pPr>
+        <w:pStyle w:val="PlainText"/>
+        <w:rPr>
+          <w:sz w:val="24"/>
+        </w:rPr>
+      </w:pPr>
+      <w:r>
+        <w:rPr>
+          <w:sz w:val="24"/>
+        </w:rPr>
+        <w:t xml:space="preserve">   7.850   12.270   7.850012270   -0.012</w:t>
+      </w:r>
+    </w:p>
+    <w:p>
+      <w:pPr>
+        <w:pStyle w:val="PlainText"/>
+        <w:rPr>
+          <w:sz w:val="24"/>
+        </w:rPr>
+      </w:pPr>
+      <w:r>
+        <w:rPr>
+          <w:sz w:val="24"/>
+        </w:rPr>
+        <w:t xml:space="preserve">  10.000   15.010  10.000015010   -0.042</w:t>
+      </w:r>
+    </w:p>
+    <w:p>
+      <w:pPr>
+        <w:pStyle w:val="PlainText"/>
+        <w:rPr>
+          <w:sz w:val="24"/>
+        </w:rPr>
+      </w:pPr>
+      <w:r>
+        <w:rPr>
+          <w:sz w:val="24"/>
+        </w:rPr>
+        <w:t xml:space="preserve">  14.670   21.060  14.670021060   -0.009</w:t>
+      </w:r>
+    </w:p>
+    <w:p>
+      <w:pPr>
+        <w:pStyle w:val="PlainText"/>
+        <w:rPr>
+          <w:sz w:val="24"/>
+        </w:rPr>
+      </w:pPr>
+      <w:r>
+        <w:rPr>
+          <w:sz w:val="24"/>
+        </w:rPr>
+        <w:t xml:space="preserve">  15.000   21.420  15.000021420   -0.074</w:t>
+      </w:r>
+    </w:p>
+    <w:p>
+      <w:pPr>
+        <w:pStyle w:val="PlainText"/>
+        <w:rPr>
+          <w:sz w:val="24"/>
+        </w:rPr>
+      </w:pPr>
+      <w:r>
+        <w:rPr>
+          <w:sz w:val="24"/>
+        </w:rPr>
+        <w:t xml:space="preserve">  20.000   28.020  20.000028020    0.083</w:t>
+      </w:r>
+    </w:p>
+    <w:p>
+      <w:pPr>
+        <w:pStyle w:val="PlainText"/>
+        <w:rPr>
+          <w:sz w:val="24"/>
+        </w:rPr>
+      </w:pPr>
+    </w:p>
+    <w:p>
+      <w:pPr>
+        <w:pStyle w:val="PlainText"/>
+        <w:rPr>
+          <w:sz w:val="24"/>
+        </w:rPr>
+      </w:pPr>
+      <w:r>
+        <w:rPr>
+          <w:sz w:val="24"/>
+        </w:rPr>
+        <w:t xml:space="preserve">A:    2.17 Hz    B:   1.2885 </w:t>
+      </w:r>
+      <w:proofErr w:type="spellStart"/>
+      <w:r>
+        <w:rPr>
+          <w:sz w:val="24"/>
+        </w:rPr>
+        <w:t>ppm</w:t>
+      </w:r>
+      <w:proofErr w:type="spellEnd"/>
+      <w:r>
+        <w:rPr>
+          <w:sz w:val="24"/>
+        </w:rPr>
         <w:t xml:space="preserve">    </w:t>
-      </w:r>
-      <w:proofErr w:type="spellStart"/>
-      <w:r>
-        <w:rPr>
-          <w:sz w:val="24"/>
-        </w:rPr>
-        <w:t>Freq</w:t>
-      </w:r>
-      <w:proofErr w:type="spellEnd"/>
-      <w:r>
-        <w:rPr>
-          <w:sz w:val="24"/>
-        </w:rPr>
-        <w:t xml:space="preserve">      DF     </w:t>
-      </w:r>
-      <w:proofErr w:type="spellStart"/>
-      <w:r>
-        <w:rPr>
-          <w:sz w:val="24"/>
-        </w:rPr>
-        <w:t>Meas</w:t>
-      </w:r>
-      <w:proofErr w:type="spellEnd"/>
-      <w:r>
-        <w:rPr>
-          <w:sz w:val="24"/>
-        </w:rPr>
-        <w:t xml:space="preserve"> </w:t>
-      </w:r>
-      <w:proofErr w:type="spellStart"/>
-      <w:r>
-        <w:rPr>
-          <w:sz w:val="24"/>
-        </w:rPr>
-        <w:t>Freq</w:t>
-      </w:r>
-      <w:proofErr w:type="spellEnd"/>
-      <w:r>
-        <w:rPr>
-          <w:sz w:val="24"/>
-        </w:rPr>
-        <w:t xml:space="preserve">     </w:t>
-      </w:r>
-      <w:proofErr w:type="spellStart"/>
-      <w:r>
-        <w:rPr>
-          <w:sz w:val="24"/>
-        </w:rPr>
-        <w:t>Resid</w:t>
-      </w:r>
-      <w:proofErr w:type="spellEnd"/>
-      <w:r>
-        <w:rPr>
-          <w:sz w:val="24"/>
-        </w:rPr>
-        <w:t xml:space="preserve">  Call</w:t>
-      </w:r>
-    </w:p>
-    <w:p>
-      <w:pPr>
-        <w:pStyle w:val="PlainText"/>
-        <w:rPr>
-          <w:sz w:val="24"/>
-        </w:rPr>
-      </w:pPr>
-      <w:r>
-        <w:rPr>
-          <w:sz w:val="24"/>
-        </w:rPr>
-        <w:t xml:space="preserve">   (MHz)     (Hz)      (MHz)        (Hz)</w:t>
-      </w:r>
-    </w:p>
-    <w:p>
-      <w:pPr>
-        <w:pStyle w:val="PlainText"/>
-        <w:rPr>
-          <w:sz w:val="24"/>
-        </w:rPr>
-      </w:pPr>
-      <w:r>
-        <w:rPr>
-          <w:sz w:val="24"/>
-        </w:rPr>
-        <w:t>------------------------------------------------</w:t>
-      </w:r>
-    </w:p>
-    <w:p>
-      <w:pPr>
-        <w:pStyle w:val="PlainText"/>
-        <w:rPr>
-          <w:sz w:val="24"/>
-        </w:rPr>
-      </w:pPr>
-      <w:r>
-        <w:rPr>
-          <w:sz w:val="24"/>
-        </w:rPr>
-        <w:t xml:space="preserve">   2.500    5.490   2.500005490    0.102</w:t>
-      </w:r>
-    </w:p>
-    <w:p>
-      <w:pPr>
-        <w:pStyle w:val="PlainText"/>
-        <w:rPr>
-          <w:sz w:val="24"/>
-        </w:rPr>
-      </w:pPr>
-      <w:r>
-        <w:rPr>
-          <w:sz w:val="24"/>
-        </w:rPr>
-        <w:t xml:space="preserve">   3.330    6.410   3.330006410   -0.048</w:t>
-      </w:r>
-    </w:p>
-    <w:p>
-      <w:pPr>
-        <w:pStyle w:val="PlainText"/>
-        <w:rPr>
-          <w:sz w:val="24"/>
-        </w:rPr>
-      </w:pPr>
-      <w:r>
-        <w:rPr>
-          <w:sz w:val="24"/>
-        </w:rPr>
-        <w:t xml:space="preserve">   5.000    8.610   5.000008610    0.000</w:t>
-      </w:r>
-    </w:p>
-    <w:p>
-      <w:pPr>
-        <w:pStyle w:val="PlainText"/>
-        <w:rPr>
-          <w:sz w:val="24"/>
-        </w:rPr>
-      </w:pPr>
-      <w:r>
-        <w:rPr>
-          <w:sz w:val="24"/>
-        </w:rPr>
-        <w:t xml:space="preserve">   7.850   12.270   7.850012270   -0.012</w:t>
-      </w:r>
-    </w:p>
-    <w:p>
-      <w:pPr>
-        <w:pStyle w:val="PlainText"/>
-        <w:rPr>
-          <w:sz w:val="24"/>
-        </w:rPr>
-      </w:pPr>
-      <w:r>
-        <w:rPr>
-          <w:sz w:val="24"/>
-        </w:rPr>
-        <w:t xml:space="preserve">  10.000   15.010  10.000015010   -0.042</w:t>
-      </w:r>
-    </w:p>
-    <w:p>
-      <w:pPr>
-        <w:pStyle w:val="PlainText"/>
-        <w:rPr>
-          <w:sz w:val="24"/>
-        </w:rPr>
-      </w:pPr>
-      <w:r>
-        <w:rPr>
-          <w:sz w:val="24"/>
-        </w:rPr>
-        <w:t xml:space="preserve">  14.670   21.060  14.670021060   -0.009</w:t>
-      </w:r>
-    </w:p>
-    <w:p>
-      <w:pPr>
-        <w:pStyle w:val="PlainText"/>
-        <w:rPr>
-          <w:sz w:val="24"/>
-        </w:rPr>
-      </w:pPr>
-      <w:r>
-        <w:rPr>
-          <w:sz w:val="24"/>
-        </w:rPr>
-        <w:t xml:space="preserve">  15.000   21.420  15.000021420   -0.074</w:t>
-      </w:r>
-    </w:p>
-    <w:p>
-      <w:pPr>
-        <w:pStyle w:val="PlainText"/>
-        <w:rPr>
-          <w:sz w:val="24"/>
-        </w:rPr>
-      </w:pPr>
-      <w:r>
-        <w:rPr>
-          <w:sz w:val="24"/>
-        </w:rPr>
-        <w:t xml:space="preserve">  20.000   28.020  20.000028020    0.083</w:t>
-      </w:r>
-    </w:p>
-    <w:p>
-      <w:pPr>
-        <w:pStyle w:val="PlainText"/>
-        <w:rPr>
-          <w:sz w:val="24"/>
-        </w:rPr>
-      </w:pPr>
-    </w:p>
-    <w:p>
-      <w:pPr>
-        <w:pStyle w:val="PlainText"/>
-        <w:rPr>
-          <w:sz w:val="24"/>
-        </w:rPr>
-      </w:pPr>
-      <w:r>
-        <w:rPr>
-          <w:sz w:val="24"/>
-        </w:rPr>
-        <w:t xml:space="preserve">A:    2.17 Hz    B:   1.2885 ppm    </w:t>
       </w:r>
       <w:proofErr w:type="spellStart"/>
       <w:r>
@@ -16251,21 +16183,7 @@
         <w:rPr>
           <w:rFonts w:ascii="Arial" w:hAnsi="Arial" w:cs="Arial"/>
         </w:rPr>
-        <w:t xml:space="preserve"> </w:t>
-      </w:r>
-      <w:proofErr w:type="spellStart"/>
-      <w:r>
-        <w:rPr>
-          <w:rFonts w:ascii="Arial" w:hAnsi="Arial" w:cs="Arial"/>
-        </w:rPr>
-        <w:t>dB.</w:t>
-      </w:r>
-      <w:proofErr w:type="spellEnd"/>
-      <w:r>
-        <w:rPr>
-          <w:rFonts w:ascii="Arial" w:hAnsi="Arial" w:cs="Arial"/>
-        </w:rPr>
-        <w:t xml:space="preserve">  If it is very low, e.g. –</w:t>
+        <w:t xml:space="preserve"> dB.  If it is very low, e.g. –</w:t>
       </w:r>
       <w:r>
         <w:rPr>
@@ -16436,7 +16354,7 @@
         </w:rPr>
         <w:t xml:space="preserve"> </w:t>
       </w:r>
-      <w:hyperlink r:id="rId28" w:history="1">
+      <w:hyperlink r:id="rId27" w:history="1">
         <w:r>
           <w:rPr>
             <w:rStyle w:val="Hyperlink"/>
@@ -17241,7 +17159,7 @@
         </w:rPr>
         <w:t xml:space="preserve">e </w:t>
       </w:r>
-      <w:hyperlink r:id="rId29" w:history="1">
+      <w:hyperlink r:id="rId28" w:history="1">
         <w:r>
           <w:rPr>
             <w:rStyle w:val="Hyperlink"/>
@@ -18796,7 +18714,7 @@
                     </pic:cNvPicPr>
                   </pic:nvPicPr>
                   <pic:blipFill>
-                    <a:blip r:embed="rId30"/>
+                    <a:blip r:embed="rId29" cstate="print"/>
                     <a:srcRect/>
                     <a:stretch>
                       <a:fillRect/>
@@ -18881,7 +18799,7 @@
         </w:rPr>
         <w:t xml:space="preserve"> community is very helpful and can be contacted via the Forums facility at </w:t>
       </w:r>
-      <w:hyperlink r:id="rId31" w:history="1">
+      <w:hyperlink r:id="rId30" w:history="1">
         <w:r>
           <w:rPr>
             <w:rStyle w:val="Hyperlink"/>
@@ -18910,7 +18828,7 @@
         </w:rPr>
         <w:t xml:space="preserve"> email reflector </w:t>
       </w:r>
-      <w:hyperlink r:id="rId32" w:history="1">
+      <w:hyperlink r:id="rId31" w:history="1">
         <w:r>
           <w:rPr>
             <w:rStyle w:val="Hyperlink"/>
@@ -19052,7 +18970,7 @@
       </w:r>
     </w:p>
     <w:sectPr>
-      <w:footerReference w:type="default" r:id="rId33"/>
+      <w:footerReference w:type="default" r:id="rId32"/>
       <w:pgSz w:w="12240" w:h="15840"/>
       <w:pgMar w:top="1440" w:right="1600" w:bottom="1440" w:left="1600" w:header="720" w:footer="720" w:gutter="0"/>
       <w:cols w:space="720"/>
@@ -19063,7 +18981,7 @@
 </file>
 
 <file path=word/endnotes.xml><?xml version="1.0" encoding="utf-8"?>
-<w:endnotes xmlns:wpc="http://schemas.microsoft.com/office/word/2010/wordprocessingCanvas" xmlns:mc="http://schemas.openxmlformats.org/markup-compatibility/2006" xmlns:o="urn:schemas-microsoft-com:office:office" xmlns:r="http://schemas.openxmlformats.org/officeDocument/2006/relationships" xmlns:m="http://schemas.openxmlformats.org/officeDocument/2006/math" xmlns:v="urn:schemas-microsoft-com:vml" xmlns:wp14="http://schemas.microsoft.com/office/word/2010/wordprocessingDrawing" xmlns:wp="http://schemas.openxmlformats.org/drawingml/2006/wordprocessingDrawing" xmlns:w10="urn:schemas-microsoft-com:office:word" xmlns:w="http://schemas.openxmlformats.org/wordprocessingml/2006/main" xmlns:w14="http://schemas.microsoft.com/office/word/2010/wordml" xmlns:wpg="http://schemas.microsoft.com/office/word/2010/wordprocessingGroup" xmlns:wpi="http://schemas.microsoft.com/office/word/2010/wordprocessingInk" xmlns:wne="http://schemas.microsoft.com/office/word/2006/wordml" xmlns:wps="http://schemas.microsoft.com/office/word/2010/wordprocessingShape" mc:Ignorable="w14 wp14">
+<w:endnotes xmlns:ve="http://schemas.openxmlformats.org/markup-compatibility/2006" xmlns:o="urn:schemas-microsoft-com:office:office" xmlns:r="http://schemas.openxmlformats.org/officeDocument/2006/relationships" xmlns:m="http://schemas.openxmlformats.org/officeDocument/2006/math" xmlns:v="urn:schemas-microsoft-com:vml" xmlns:wp="http://schemas.openxmlformats.org/drawingml/2006/wordprocessingDrawing" xmlns:w10="urn:schemas-microsoft-com:office:word" xmlns:w="http://schemas.openxmlformats.org/wordprocessingml/2006/main" xmlns:wne="http://schemas.microsoft.com/office/word/2006/wordml">
   <w:endnote w:type="separator" w:id="-1">
     <w:p>
       <w:r>
@@ -19082,7 +19000,7 @@
 </file>
 
 <file path=word/footer1.xml><?xml version="1.0" encoding="utf-8"?>
-<w:ftr xmlns:wpc="http://schemas.microsoft.com/office/word/2010/wordprocessingCanvas" xmlns:mc="http://schemas.openxmlformats.org/markup-compatibility/2006" xmlns:o="urn:schemas-microsoft-com:office:office" xmlns:r="http://schemas.openxmlformats.org/officeDocument/2006/relationships" xmlns:m="http://schemas.openxmlformats.org/officeDocument/2006/math" xmlns:v="urn:schemas-microsoft-com:vml" xmlns:wp14="http://schemas.microsoft.com/office/word/2010/wordprocessingDrawing" xmlns:wp="http://schemas.openxmlformats.org/drawingml/2006/wordprocessingDrawing" xmlns:w10="urn:schemas-microsoft-com:office:word" xmlns:w="http://schemas.openxmlformats.org/wordprocessingml/2006/main" xmlns:w14="http://schemas.microsoft.com/office/word/2010/wordml" xmlns:wpg="http://schemas.microsoft.com/office/word/2010/wordprocessingGroup" xmlns:wpi="http://schemas.microsoft.com/office/word/2010/wordprocessingInk" xmlns:wne="http://schemas.microsoft.com/office/word/2006/wordml" xmlns:wps="http://schemas.microsoft.com/office/word/2010/wordprocessingShape" mc:Ignorable="w14 wp14">
+<w:ftr xmlns:ve="http://schemas.openxmlformats.org/markup-compatibility/2006" xmlns:o="urn:schemas-microsoft-com:office:office" xmlns:r="http://schemas.openxmlformats.org/officeDocument/2006/relationships" xmlns:m="http://schemas.openxmlformats.org/officeDocument/2006/math" xmlns:v="urn:schemas-microsoft-com:vml" xmlns:wp="http://schemas.openxmlformats.org/drawingml/2006/wordprocessingDrawing" xmlns:w10="urn:schemas-microsoft-com:office:word" xmlns:w="http://schemas.openxmlformats.org/wordprocessingml/2006/main" xmlns:wne="http://schemas.microsoft.com/office/word/2006/wordml">
   <w:p>
     <w:pPr>
       <w:pStyle w:val="Footer"/>
@@ -19111,7 +19029,7 @@
         <w:rStyle w:val="PageNumber"/>
         <w:noProof/>
       </w:rPr>
-      <w:t>1</w:t>
+      <w:t>19</w:t>
     </w:r>
     <w:r>
       <w:rPr>
@@ -19124,7 +19042,7 @@
 </file>
 
 <file path=word/footnotes.xml><?xml version="1.0" encoding="utf-8"?>
-<w:footnotes xmlns:wpc="http://schemas.microsoft.com/office/word/2010/wordprocessingCanvas" xmlns:mc="http://schemas.openxmlformats.org/markup-compatibility/2006" xmlns:o="urn:schemas-microsoft-com:office:office" xmlns:r="http://schemas.openxmlformats.org/officeDocument/2006/relationships" xmlns:m="http://schemas.openxmlformats.org/officeDocument/2006/math" xmlns:v="urn:schemas-microsoft-com:vml" xmlns:wp14="http://schemas.microsoft.com/office/word/2010/wordprocessingDrawing" xmlns:wp="http://schemas.openxmlformats.org/drawingml/2006/wordprocessingDrawing" xmlns:w10="urn:schemas-microsoft-com:office:word" xmlns:w="http://schemas.openxmlformats.org/wordprocessingml/2006/main" xmlns:w14="http://schemas.microsoft.com/office/word/2010/wordml" xmlns:wpg="http://schemas.microsoft.com/office/word/2010/wordprocessingGroup" xmlns:wpi="http://schemas.microsoft.com/office/word/2010/wordprocessingInk" xmlns:wne="http://schemas.microsoft.com/office/word/2006/wordml" xmlns:wps="http://schemas.microsoft.com/office/word/2010/wordprocessingShape" mc:Ignorable="w14 wp14">
+<w:footnotes xmlns:ve="http://schemas.openxmlformats.org/markup-compatibility/2006" xmlns:o="urn:schemas-microsoft-com:office:office" xmlns:r="http://schemas.openxmlformats.org/officeDocument/2006/relationships" xmlns:m="http://schemas.openxmlformats.org/officeDocument/2006/math" xmlns:v="urn:schemas-microsoft-com:vml" xmlns:wp="http://schemas.openxmlformats.org/drawingml/2006/wordprocessingDrawing" xmlns:w10="urn:schemas-microsoft-com:office:word" xmlns:w="http://schemas.openxmlformats.org/wordprocessingml/2006/main" xmlns:wne="http://schemas.microsoft.com/office/word/2006/wordml">
   <w:footnote w:type="separator" w:id="-1">
     <w:p>
       <w:r>
@@ -19143,7 +19061,7 @@
 </file>
 
 <file path=word/numbering.xml><?xml version="1.0" encoding="utf-8"?>
-<w:numbering xmlns:wpc="http://schemas.microsoft.com/office/word/2010/wordprocessingCanvas" xmlns:mc="http://schemas.openxmlformats.org/markup-compatibility/2006" xmlns:o="urn:schemas-microsoft-com:office:office" xmlns:r="http://schemas.openxmlformats.org/officeDocument/2006/relationships" xmlns:m="http://schemas.openxmlformats.org/officeDocument/2006/math" xmlns:v="urn:schemas-microsoft-com:vml" xmlns:wp14="http://schemas.microsoft.com/office/word/2010/wordprocessingDrawing" xmlns:wp="http://schemas.openxmlformats.org/drawingml/2006/wordprocessingDrawing" xmlns:w10="urn:schemas-microsoft-com:office:word" xmlns:w="http://schemas.openxmlformats.org/wordprocessingml/2006/main" xmlns:w14="http://schemas.microsoft.com/office/word/2010/wordml" xmlns:wpg="http://schemas.microsoft.com/office/word/2010/wordprocessingGroup" xmlns:wpi="http://schemas.microsoft.com/office/word/2010/wordprocessingInk" xmlns:wne="http://schemas.microsoft.com/office/word/2006/wordml" xmlns:wps="http://schemas.microsoft.com/office/word/2010/wordprocessingShape" mc:Ignorable="w14 wp14">
+<w:numbering xmlns:ve="http://schemas.openxmlformats.org/markup-compatibility/2006" xmlns:o="urn:schemas-microsoft-com:office:office" xmlns:r="http://schemas.openxmlformats.org/officeDocument/2006/relationships" xmlns:m="http://schemas.openxmlformats.org/officeDocument/2006/math" xmlns:v="urn:schemas-microsoft-com:vml" xmlns:wp="http://schemas.openxmlformats.org/drawingml/2006/wordprocessingDrawing" xmlns:w10="urn:schemas-microsoft-com:office:word" xmlns:w="http://schemas.openxmlformats.org/wordprocessingml/2006/main" xmlns:wne="http://schemas.microsoft.com/office/word/2006/wordml">
   <w:abstractNum w:abstractNumId="0">
     <w:nsid w:val="AC4FE132"/>
     <w:multiLevelType w:val="hybridMultilevel"/>
@@ -21552,7 +21470,7 @@
         <w:rFonts w:ascii="Symbol" w:hAnsi="Symbol" w:hint="default"/>
       </w:rPr>
     </w:lvl>
-    <w:lvl w:ilvl="1" w:tplc="04090003" w:tentative="1">
+    <w:lvl w:ilvl="1" w:tplc="04090003">
       <w:start w:val="1"/>
       <w:numFmt w:val="bullet"/>
       <w:lvlText w:val="o"/>
@@ -22279,7 +22197,7 @@
 </file>
 
 <file path=word/styles.xml><?xml version="1.0" encoding="utf-8"?>
-<w:styles xmlns:mc="http://schemas.openxmlformats.org/markup-compatibility/2006" xmlns:r="http://schemas.openxmlformats.org/officeDocument/2006/relationships" xmlns:w="http://schemas.openxmlformats.org/wordprocessingml/2006/main" xmlns:w14="http://schemas.microsoft.com/office/word/2010/wordml" mc:Ignorable="w14">
+<w:styles xmlns:r="http://schemas.openxmlformats.org/officeDocument/2006/relationships" xmlns:w="http://schemas.openxmlformats.org/wordprocessingml/2006/main">
   <w:docDefaults>
     <w:rPrDefault>
       <w:rPr>
@@ -22480,6 +22398,7 @@
     <w:uiPriority w:val="99"/>
     <w:semiHidden/>
     <w:unhideWhenUsed/>
+    <w:qFormat/>
     <w:tblPr>
       <w:tblInd w:w="0" w:type="dxa"/>
       <w:tblCellMar>

</xml_diff>

<commit_message>
Update .docx and .iss files.
</commit_message>
<xml_diff>
--- a/branches/wspr/WSPR_4.0_User.docx
+++ b/branches/wspr/WSPR_4.0_User.docx
@@ -1,6 +1,6 @@
 
 <file path=word/document.xml><?xml version="1.0" encoding="utf-8"?>
-<w:document xmlns:ve="http://schemas.openxmlformats.org/markup-compatibility/2006" xmlns:o="urn:schemas-microsoft-com:office:office" xmlns:r="http://schemas.openxmlformats.org/officeDocument/2006/relationships" xmlns:m="http://schemas.openxmlformats.org/officeDocument/2006/math" xmlns:v="urn:schemas-microsoft-com:vml" xmlns:wp="http://schemas.openxmlformats.org/drawingml/2006/wordprocessingDrawing" xmlns:w10="urn:schemas-microsoft-com:office:word" xmlns:w="http://schemas.openxmlformats.org/wordprocessingml/2006/main" xmlns:wne="http://schemas.microsoft.com/office/word/2006/wordml">
+<w:document xmlns:wpc="http://schemas.microsoft.com/office/word/2010/wordprocessingCanvas" xmlns:mc="http://schemas.openxmlformats.org/markup-compatibility/2006" xmlns:o="urn:schemas-microsoft-com:office:office" xmlns:r="http://schemas.openxmlformats.org/officeDocument/2006/relationships" xmlns:m="http://schemas.openxmlformats.org/officeDocument/2006/math" xmlns:v="urn:schemas-microsoft-com:vml" xmlns:wp14="http://schemas.microsoft.com/office/word/2010/wordprocessingDrawing" xmlns:wp="http://schemas.openxmlformats.org/drawingml/2006/wordprocessingDrawing" xmlns:w10="urn:schemas-microsoft-com:office:word" xmlns:w="http://schemas.openxmlformats.org/wordprocessingml/2006/main" xmlns:w14="http://schemas.microsoft.com/office/word/2010/wordml" xmlns:wpg="http://schemas.microsoft.com/office/word/2010/wordprocessingGroup" xmlns:wpi="http://schemas.microsoft.com/office/word/2010/wordprocessingInk" xmlns:wne="http://schemas.microsoft.com/office/word/2006/wordml" xmlns:wps="http://schemas.microsoft.com/office/word/2010/wordprocessingShape" mc:Ignorable="w14 wp14">
   <w:body>
     <w:p>
       <w:pPr>
@@ -81,7 +81,17 @@
           <w:sz w:val="20"/>
           <w:szCs w:val="20"/>
         </w:rPr>
-        <w:t>on date: December 28, 2012</w:t>
+        <w:t>on date: December 29</w:t>
+      </w:r>
+      <w:bookmarkStart w:id="0" w:name="_GoBack"/>
+      <w:bookmarkEnd w:id="0"/>
+      <w:r>
+        <w:rPr>
+          <w:rFonts w:ascii="Arial" w:hAnsi="Arial" w:cs="Arial"/>
+          <w:sz w:val="20"/>
+          <w:szCs w:val="20"/>
+        </w:rPr>
+        <w:t>, 2012</w:t>
       </w:r>
     </w:p>
     <w:p>
@@ -359,7 +369,7 @@
         </w:rPr>
         <w:t xml:space="preserve">.  The </w:t>
       </w:r>
-      <w:hyperlink r:id="rId7" w:history="1">
+      <w:hyperlink r:id="rId8" w:history="1">
         <w:r>
           <w:rPr>
             <w:rStyle w:val="Hyperlink"/>
@@ -770,7 +780,7 @@
         </w:rPr>
         <w:t xml:space="preserve">from the WSJT Home Page, </w:t>
       </w:r>
-      <w:hyperlink r:id="rId8" w:history="1">
+      <w:hyperlink r:id="rId9" w:history="1">
         <w:r>
           <w:rPr>
             <w:rStyle w:val="Hyperlink"/>
@@ -985,7 +995,7 @@
         </w:rPr>
         <w:t xml:space="preserve"> </w:t>
       </w:r>
-      <w:hyperlink r:id="rId9" w:history="1">
+      <w:hyperlink r:id="rId10" w:history="1">
         <w:r>
           <w:rPr>
             <w:rStyle w:val="Hyperlink"/>
@@ -2359,7 +2369,7 @@
                     <pic:cNvPicPr/>
                   </pic:nvPicPr>
                   <pic:blipFill>
-                    <a:blip r:embed="rId10" cstate="print"/>
+                    <a:blip r:embed="rId11" cstate="print"/>
                     <a:stretch>
                       <a:fillRect/>
                     </a:stretch>
@@ -2507,7 +2517,7 @@
         </w:rPr>
         <w:t xml:space="preserve">, available at </w:t>
       </w:r>
-      <w:hyperlink r:id="rId11" w:history="1">
+      <w:hyperlink r:id="rId12" w:history="1">
         <w:r>
           <w:rPr>
             <w:rStyle w:val="Hyperlink"/>
@@ -2577,7 +2587,7 @@
         </w:rPr>
         <w:t xml:space="preserve"> </w:t>
       </w:r>
-      <w:hyperlink r:id="rId12" w:history="1">
+      <w:hyperlink r:id="rId13" w:history="1">
         <w:r>
           <w:rPr>
             <w:rStyle w:val="Hyperlink"/>
@@ -3090,7 +3100,7 @@
                     <pic:cNvPicPr/>
                   </pic:nvPicPr>
                   <pic:blipFill>
-                    <a:blip r:embed="rId13" cstate="print"/>
+                    <a:blip r:embed="rId14" cstate="print"/>
                     <a:stretch>
                       <a:fillRect/>
                     </a:stretch>
@@ -3812,7 +3822,7 @@
                     </pic:cNvPicPr>
                   </pic:nvPicPr>
                   <pic:blipFill>
-                    <a:blip r:embed="rId14" cstate="print"/>
+                    <a:blip r:embed="rId15" cstate="print"/>
                     <a:srcRect/>
                     <a:stretch>
                       <a:fillRect/>
@@ -4669,7 +4679,7 @@
                     </pic:cNvPicPr>
                   </pic:nvPicPr>
                   <pic:blipFill>
-                    <a:blip r:embed="rId15" cstate="print"/>
+                    <a:blip r:embed="rId16" cstate="print"/>
                     <a:srcRect/>
                     <a:stretch>
                       <a:fillRect/>
@@ -5760,6 +5770,7 @@
         </w:rPr>
         <w:t xml:space="preserve"> and watch the numbers labeled </w:t>
       </w:r>
+      <w:proofErr w:type="spellStart"/>
       <w:proofErr w:type="gramStart"/>
       <w:r>
         <w:rPr>
@@ -5768,6 +5779,7 @@
         </w:rPr>
         <w:t>Bal</w:t>
       </w:r>
+      <w:proofErr w:type="spellEnd"/>
       <w:proofErr w:type="gramEnd"/>
       <w:r>
         <w:rPr>
@@ -5922,7 +5934,7 @@
                     <pic:cNvPicPr/>
                   </pic:nvPicPr>
                   <pic:blipFill>
-                    <a:blip r:embed="rId16" cstate="print"/>
+                    <a:blip r:embed="rId17" cstate="print"/>
                     <a:stretch>
                       <a:fillRect/>
                     </a:stretch>
@@ -6003,6 +6015,7 @@
         </w:rPr>
         <w:t xml:space="preserve"> = 50 s, by which time the </w:t>
       </w:r>
+      <w:proofErr w:type="spellStart"/>
       <w:r>
         <w:rPr>
           <w:rFonts w:ascii="Arial" w:hAnsi="Arial" w:cs="Arial"/>
@@ -6010,6 +6023,7 @@
         </w:rPr>
         <w:t>Bal</w:t>
       </w:r>
+      <w:proofErr w:type="spellEnd"/>
       <w:r>
         <w:rPr>
           <w:rFonts w:ascii="Arial" w:hAnsi="Arial" w:cs="Arial"/>
@@ -6268,7 +6282,7 @@
                     </pic:cNvPicPr>
                   </pic:nvPicPr>
                   <pic:blipFill>
-                    <a:blip r:embed="rId17" cstate="print"/>
+                    <a:blip r:embed="rId18" cstate="print"/>
                     <a:srcRect/>
                     <a:stretch>
                       <a:fillRect/>
@@ -7862,7 +7876,7 @@
                     </pic:cNvPicPr>
                   </pic:nvPicPr>
                   <pic:blipFill>
-                    <a:blip r:embed="rId18" cstate="print"/>
+                    <a:blip r:embed="rId19" cstate="print"/>
                     <a:srcRect/>
                     <a:stretch>
                       <a:fillRect/>
@@ -8241,7 +8255,7 @@
         <w:tblW w:w="0" w:type="auto"/>
         <w:tblInd w:w="369" w:type="dxa"/>
         <w:tblLayout w:type="fixed"/>
-        <w:tblLook w:val="04A0"/>
+        <w:tblLook w:val="04A0" w:firstRow="1" w:lastRow="0" w:firstColumn="1" w:lastColumn="0" w:noHBand="0" w:noVBand="1"/>
       </w:tblPr>
       <w:tblGrid>
         <w:gridCol w:w="1497"/>
@@ -10116,7 +10130,7 @@
         </w:rPr>
         <w:t xml:space="preserve">are available from the SVN repository at </w:t>
       </w:r>
-      <w:hyperlink r:id="rId19" w:history="1">
+      <w:hyperlink r:id="rId20" w:history="1">
         <w:r>
           <w:rPr>
             <w:rStyle w:val="Hyperlink"/>
@@ -10137,8 +10151,6 @@
         </w:rPr>
         <w:t xml:space="preserve"> </w:t>
       </w:r>
-      <w:bookmarkStart w:id="0" w:name="_GoBack"/>
-      <w:bookmarkEnd w:id="0"/>
     </w:p>
     <w:p>
       <w:pPr>
@@ -10333,7 +10345,7 @@
         </w:rPr>
         <w:t xml:space="preserve">in an accompanying document, </w:t>
       </w:r>
-      <w:hyperlink r:id="rId20" w:history="1">
+      <w:hyperlink r:id="rId21" w:history="1">
         <w:r>
           <w:rPr>
             <w:rStyle w:val="Hyperlink"/>
@@ -10414,7 +10426,7 @@
         </w:rPr>
         <w:t xml:space="preserve">, point your browser to </w:t>
       </w:r>
-      <w:hyperlink r:id="rId21" w:history="1">
+      <w:hyperlink r:id="rId22" w:history="1">
         <w:r>
           <w:rPr>
             <w:rStyle w:val="Hyperlink"/>
@@ -10542,7 +10554,7 @@
                     </pic:cNvPicPr>
                   </pic:nvPicPr>
                   <pic:blipFill>
-                    <a:blip r:embed="rId22" cstate="print"/>
+                    <a:blip r:embed="rId23" cstate="print"/>
                     <a:srcRect/>
                     <a:stretch>
                       <a:fillRect/>
@@ -10602,7 +10614,7 @@
                     </pic:cNvPicPr>
                   </pic:nvPicPr>
                   <pic:blipFill>
-                    <a:blip r:embed="rId23" cstate="print"/>
+                    <a:blip r:embed="rId24" cstate="print"/>
                     <a:srcRect/>
                     <a:stretch>
                       <a:fillRect/>
@@ -11626,7 +11638,7 @@
         </w:rPr>
         <w:t xml:space="preserve">at </w:t>
       </w:r>
-      <w:hyperlink r:id="rId24" w:history="1">
+      <w:hyperlink r:id="rId25" w:history="1">
         <w:r>
           <w:rPr>
             <w:rStyle w:val="Hyperlink"/>
@@ -12651,7 +12663,7 @@
         </w:rPr>
         <w:t xml:space="preserve">has been written to illustrate the encoding and decoding procedure and provide examples of each stage in the process.  A compiled version of this program for Windows is available at </w:t>
       </w:r>
-      <w:hyperlink r:id="rId25" w:history="1">
+      <w:hyperlink r:id="rId26" w:history="1">
         <w:r>
           <w:rPr>
             <w:rStyle w:val="Hyperlink"/>
@@ -14738,7 +14750,7 @@
                     </pic:cNvPicPr>
                   </pic:nvPicPr>
                   <pic:blipFill>
-                    <a:blip r:embed="rId26" cstate="print"/>
+                    <a:blip r:embed="rId27" cstate="print"/>
                     <a:srcRect/>
                     <a:stretch>
                       <a:fillRect/>
@@ -15238,13 +15250,27 @@
         <w:rPr>
           <w:sz w:val="24"/>
         </w:rPr>
-        <w:t xml:space="preserve">    Freq      DF     </w:t>
+        <w:t xml:space="preserve">    </w:t>
       </w:r>
       <w:proofErr w:type="spellStart"/>
       <w:r>
         <w:rPr>
           <w:sz w:val="24"/>
         </w:rPr>
+        <w:t>Freq</w:t>
+      </w:r>
+      <w:proofErr w:type="spellEnd"/>
+      <w:r>
+        <w:rPr>
+          <w:sz w:val="24"/>
+        </w:rPr>
+        <w:t xml:space="preserve">      DF     </w:t>
+      </w:r>
+      <w:proofErr w:type="spellStart"/>
+      <w:r>
+        <w:rPr>
+          <w:sz w:val="24"/>
+        </w:rPr>
         <w:t>Meas</w:t>
       </w:r>
       <w:proofErr w:type="spellEnd"/>
@@ -15252,13 +15278,27 @@
         <w:rPr>
           <w:sz w:val="24"/>
         </w:rPr>
-        <w:t xml:space="preserve"> Freq     </w:t>
+        <w:t xml:space="preserve"> </w:t>
       </w:r>
       <w:proofErr w:type="spellStart"/>
       <w:r>
         <w:rPr>
           <w:sz w:val="24"/>
         </w:rPr>
+        <w:t>Freq</w:t>
+      </w:r>
+      <w:proofErr w:type="spellEnd"/>
+      <w:r>
+        <w:rPr>
+          <w:sz w:val="24"/>
+        </w:rPr>
+        <w:t xml:space="preserve">     </w:t>
+      </w:r>
+      <w:proofErr w:type="spellStart"/>
+      <w:r>
+        <w:rPr>
+          <w:sz w:val="24"/>
+        </w:rPr>
         <w:t>Resid</w:t>
       </w:r>
       <w:proofErr w:type="spellEnd"/>
@@ -15428,21 +15468,7 @@
         <w:rPr>
           <w:sz w:val="24"/>
         </w:rPr>
-        <w:t xml:space="preserve">A:    2.17 Hz    B:   1.2885 </w:t>
-      </w:r>
-      <w:proofErr w:type="spellStart"/>
-      <w:r>
-        <w:rPr>
-          <w:sz w:val="24"/>
-        </w:rPr>
-        <w:t>ppm</w:t>
-      </w:r>
-      <w:proofErr w:type="spellEnd"/>
-      <w:r>
-        <w:rPr>
-          <w:sz w:val="24"/>
-        </w:rPr>
-        <w:t xml:space="preserve">    </w:t>
+        <w:t xml:space="preserve">A:    2.17 Hz    B:   1.2885 ppm    </w:t>
       </w:r>
       <w:proofErr w:type="spellStart"/>
       <w:r>
@@ -16354,7 +16380,7 @@
         </w:rPr>
         <w:t xml:space="preserve"> </w:t>
       </w:r>
-      <w:hyperlink r:id="rId27" w:history="1">
+      <w:hyperlink r:id="rId28" w:history="1">
         <w:r>
           <w:rPr>
             <w:rStyle w:val="Hyperlink"/>
@@ -17159,7 +17185,7 @@
         </w:rPr>
         <w:t xml:space="preserve">e </w:t>
       </w:r>
-      <w:hyperlink r:id="rId28" w:history="1">
+      <w:hyperlink r:id="rId29" w:history="1">
         <w:r>
           <w:rPr>
             <w:rStyle w:val="Hyperlink"/>
@@ -18714,7 +18740,7 @@
                     </pic:cNvPicPr>
                   </pic:nvPicPr>
                   <pic:blipFill>
-                    <a:blip r:embed="rId29" cstate="print"/>
+                    <a:blip r:embed="rId30" cstate="print"/>
                     <a:srcRect/>
                     <a:stretch>
                       <a:fillRect/>
@@ -18799,7 +18825,7 @@
         </w:rPr>
         <w:t xml:space="preserve"> community is very helpful and can be contacted via the Forums facility at </w:t>
       </w:r>
-      <w:hyperlink r:id="rId30" w:history="1">
+      <w:hyperlink r:id="rId31" w:history="1">
         <w:r>
           <w:rPr>
             <w:rStyle w:val="Hyperlink"/>
@@ -18828,7 +18854,7 @@
         </w:rPr>
         <w:t xml:space="preserve"> email reflector </w:t>
       </w:r>
-      <w:hyperlink r:id="rId31" w:history="1">
+      <w:hyperlink r:id="rId32" w:history="1">
         <w:r>
           <w:rPr>
             <w:rStyle w:val="Hyperlink"/>
@@ -18970,7 +18996,7 @@
       </w:r>
     </w:p>
     <w:sectPr>
-      <w:footerReference w:type="default" r:id="rId32"/>
+      <w:footerReference w:type="default" r:id="rId33"/>
       <w:pgSz w:w="12240" w:h="15840"/>
       <w:pgMar w:top="1440" w:right="1600" w:bottom="1440" w:left="1600" w:header="720" w:footer="720" w:gutter="0"/>
       <w:cols w:space="720"/>
@@ -18981,7 +19007,7 @@
 </file>
 
 <file path=word/endnotes.xml><?xml version="1.0" encoding="utf-8"?>
-<w:endnotes xmlns:ve="http://schemas.openxmlformats.org/markup-compatibility/2006" xmlns:o="urn:schemas-microsoft-com:office:office" xmlns:r="http://schemas.openxmlformats.org/officeDocument/2006/relationships" xmlns:m="http://schemas.openxmlformats.org/officeDocument/2006/math" xmlns:v="urn:schemas-microsoft-com:vml" xmlns:wp="http://schemas.openxmlformats.org/drawingml/2006/wordprocessingDrawing" xmlns:w10="urn:schemas-microsoft-com:office:word" xmlns:w="http://schemas.openxmlformats.org/wordprocessingml/2006/main" xmlns:wne="http://schemas.microsoft.com/office/word/2006/wordml">
+<w:endnotes xmlns:wpc="http://schemas.microsoft.com/office/word/2010/wordprocessingCanvas" xmlns:mc="http://schemas.openxmlformats.org/markup-compatibility/2006" xmlns:o="urn:schemas-microsoft-com:office:office" xmlns:r="http://schemas.openxmlformats.org/officeDocument/2006/relationships" xmlns:m="http://schemas.openxmlformats.org/officeDocument/2006/math" xmlns:v="urn:schemas-microsoft-com:vml" xmlns:wp14="http://schemas.microsoft.com/office/word/2010/wordprocessingDrawing" xmlns:wp="http://schemas.openxmlformats.org/drawingml/2006/wordprocessingDrawing" xmlns:w10="urn:schemas-microsoft-com:office:word" xmlns:w="http://schemas.openxmlformats.org/wordprocessingml/2006/main" xmlns:w14="http://schemas.microsoft.com/office/word/2010/wordml" xmlns:wpg="http://schemas.microsoft.com/office/word/2010/wordprocessingGroup" xmlns:wpi="http://schemas.microsoft.com/office/word/2010/wordprocessingInk" xmlns:wne="http://schemas.microsoft.com/office/word/2006/wordml" xmlns:wps="http://schemas.microsoft.com/office/word/2010/wordprocessingShape" mc:Ignorable="w14 wp14">
   <w:endnote w:type="separator" w:id="-1">
     <w:p>
       <w:r>
@@ -19000,7 +19026,7 @@
 </file>
 
 <file path=word/footer1.xml><?xml version="1.0" encoding="utf-8"?>
-<w:ftr xmlns:ve="http://schemas.openxmlformats.org/markup-compatibility/2006" xmlns:o="urn:schemas-microsoft-com:office:office" xmlns:r="http://schemas.openxmlformats.org/officeDocument/2006/relationships" xmlns:m="http://schemas.openxmlformats.org/officeDocument/2006/math" xmlns:v="urn:schemas-microsoft-com:vml" xmlns:wp="http://schemas.openxmlformats.org/drawingml/2006/wordprocessingDrawing" xmlns:w10="urn:schemas-microsoft-com:office:word" xmlns:w="http://schemas.openxmlformats.org/wordprocessingml/2006/main" xmlns:wne="http://schemas.microsoft.com/office/word/2006/wordml">
+<w:ftr xmlns:wpc="http://schemas.microsoft.com/office/word/2010/wordprocessingCanvas" xmlns:mc="http://schemas.openxmlformats.org/markup-compatibility/2006" xmlns:o="urn:schemas-microsoft-com:office:office" xmlns:r="http://schemas.openxmlformats.org/officeDocument/2006/relationships" xmlns:m="http://schemas.openxmlformats.org/officeDocument/2006/math" xmlns:v="urn:schemas-microsoft-com:vml" xmlns:wp14="http://schemas.microsoft.com/office/word/2010/wordprocessingDrawing" xmlns:wp="http://schemas.openxmlformats.org/drawingml/2006/wordprocessingDrawing" xmlns:w10="urn:schemas-microsoft-com:office:word" xmlns:w="http://schemas.openxmlformats.org/wordprocessingml/2006/main" xmlns:w14="http://schemas.microsoft.com/office/word/2010/wordml" xmlns:wpg="http://schemas.microsoft.com/office/word/2010/wordprocessingGroup" xmlns:wpi="http://schemas.microsoft.com/office/word/2010/wordprocessingInk" xmlns:wne="http://schemas.microsoft.com/office/word/2006/wordml" xmlns:wps="http://schemas.microsoft.com/office/word/2010/wordprocessingShape" mc:Ignorable="w14 wp14">
   <w:p>
     <w:pPr>
       <w:pStyle w:val="Footer"/>
@@ -19029,7 +19055,7 @@
         <w:rStyle w:val="PageNumber"/>
         <w:noProof/>
       </w:rPr>
-      <w:t>19</w:t>
+      <w:t>1</w:t>
     </w:r>
     <w:r>
       <w:rPr>
@@ -19042,7 +19068,7 @@
 </file>
 
 <file path=word/footnotes.xml><?xml version="1.0" encoding="utf-8"?>
-<w:footnotes xmlns:ve="http://schemas.openxmlformats.org/markup-compatibility/2006" xmlns:o="urn:schemas-microsoft-com:office:office" xmlns:r="http://schemas.openxmlformats.org/officeDocument/2006/relationships" xmlns:m="http://schemas.openxmlformats.org/officeDocument/2006/math" xmlns:v="urn:schemas-microsoft-com:vml" xmlns:wp="http://schemas.openxmlformats.org/drawingml/2006/wordprocessingDrawing" xmlns:w10="urn:schemas-microsoft-com:office:word" xmlns:w="http://schemas.openxmlformats.org/wordprocessingml/2006/main" xmlns:wne="http://schemas.microsoft.com/office/word/2006/wordml">
+<w:footnotes xmlns:wpc="http://schemas.microsoft.com/office/word/2010/wordprocessingCanvas" xmlns:mc="http://schemas.openxmlformats.org/markup-compatibility/2006" xmlns:o="urn:schemas-microsoft-com:office:office" xmlns:r="http://schemas.openxmlformats.org/officeDocument/2006/relationships" xmlns:m="http://schemas.openxmlformats.org/officeDocument/2006/math" xmlns:v="urn:schemas-microsoft-com:vml" xmlns:wp14="http://schemas.microsoft.com/office/word/2010/wordprocessingDrawing" xmlns:wp="http://schemas.openxmlformats.org/drawingml/2006/wordprocessingDrawing" xmlns:w10="urn:schemas-microsoft-com:office:word" xmlns:w="http://schemas.openxmlformats.org/wordprocessingml/2006/main" xmlns:w14="http://schemas.microsoft.com/office/word/2010/wordml" xmlns:wpg="http://schemas.microsoft.com/office/word/2010/wordprocessingGroup" xmlns:wpi="http://schemas.microsoft.com/office/word/2010/wordprocessingInk" xmlns:wne="http://schemas.microsoft.com/office/word/2006/wordml" xmlns:wps="http://schemas.microsoft.com/office/word/2010/wordprocessingShape" mc:Ignorable="w14 wp14">
   <w:footnote w:type="separator" w:id="-1">
     <w:p>
       <w:r>
@@ -19061,7 +19087,7 @@
 </file>
 
 <file path=word/numbering.xml><?xml version="1.0" encoding="utf-8"?>
-<w:numbering xmlns:ve="http://schemas.openxmlformats.org/markup-compatibility/2006" xmlns:o="urn:schemas-microsoft-com:office:office" xmlns:r="http://schemas.openxmlformats.org/officeDocument/2006/relationships" xmlns:m="http://schemas.openxmlformats.org/officeDocument/2006/math" xmlns:v="urn:schemas-microsoft-com:vml" xmlns:wp="http://schemas.openxmlformats.org/drawingml/2006/wordprocessingDrawing" xmlns:w10="urn:schemas-microsoft-com:office:word" xmlns:w="http://schemas.openxmlformats.org/wordprocessingml/2006/main" xmlns:wne="http://schemas.microsoft.com/office/word/2006/wordml">
+<w:numbering xmlns:wpc="http://schemas.microsoft.com/office/word/2010/wordprocessingCanvas" xmlns:mc="http://schemas.openxmlformats.org/markup-compatibility/2006" xmlns:o="urn:schemas-microsoft-com:office:office" xmlns:r="http://schemas.openxmlformats.org/officeDocument/2006/relationships" xmlns:m="http://schemas.openxmlformats.org/officeDocument/2006/math" xmlns:v="urn:schemas-microsoft-com:vml" xmlns:wp14="http://schemas.microsoft.com/office/word/2010/wordprocessingDrawing" xmlns:wp="http://schemas.openxmlformats.org/drawingml/2006/wordprocessingDrawing" xmlns:w10="urn:schemas-microsoft-com:office:word" xmlns:w="http://schemas.openxmlformats.org/wordprocessingml/2006/main" xmlns:w14="http://schemas.microsoft.com/office/word/2010/wordml" xmlns:wpg="http://schemas.microsoft.com/office/word/2010/wordprocessingGroup" xmlns:wpi="http://schemas.microsoft.com/office/word/2010/wordprocessingInk" xmlns:wne="http://schemas.microsoft.com/office/word/2006/wordml" xmlns:wps="http://schemas.microsoft.com/office/word/2010/wordprocessingShape" mc:Ignorable="w14 wp14">
   <w:abstractNum w:abstractNumId="0">
     <w:nsid w:val="AC4FE132"/>
     <w:multiLevelType w:val="hybridMultilevel"/>
@@ -22197,7 +22223,7 @@
 </file>
 
 <file path=word/styles.xml><?xml version="1.0" encoding="utf-8"?>
-<w:styles xmlns:r="http://schemas.openxmlformats.org/officeDocument/2006/relationships" xmlns:w="http://schemas.openxmlformats.org/wordprocessingml/2006/main">
+<w:styles xmlns:mc="http://schemas.openxmlformats.org/markup-compatibility/2006" xmlns:r="http://schemas.openxmlformats.org/officeDocument/2006/relationships" xmlns:w="http://schemas.openxmlformats.org/wordprocessingml/2006/main" xmlns:w14="http://schemas.microsoft.com/office/word/2010/wordml" mc:Ignorable="w14">
   <w:docDefaults>
     <w:rPrDefault>
       <w:rPr>
@@ -22398,7 +22424,6 @@
     <w:uiPriority w:val="99"/>
     <w:semiHidden/>
     <w:unhideWhenUsed/>
-    <w:qFormat/>
     <w:tblPr>
       <w:tblInd w:w="0" w:type="dxa"/>
       <w:tblCellMar>

</xml_diff>